<commit_message>
acceptatie test the last stand
</commit_message>
<xml_diff>
--- a/tests/Acceptatie_test_PHP.docx
+++ b/tests/Acceptatie_test_PHP.docx
@@ -1,587 +1,286 @@
 
 <file path=word/document.xml><?xml version="1.0" encoding="utf-8"?>
-<w:document xmlns:wpc="http://schemas.microsoft.com/office/word/2010/wordprocessingCanvas" xmlns:cx="http://schemas.microsoft.com/office/drawing/2014/chartex" xmlns:mc="http://schemas.openxmlformats.org/markup-compatibility/2006" xmlns:o="urn:schemas-microsoft-com:office:office" xmlns:r="http://schemas.openxmlformats.org/officeDocument/2006/relationships" xmlns:m="http://schemas.openxmlformats.org/officeDocument/2006/math" xmlns:v="urn:schemas-microsoft-com:vml" xmlns:wp14="http://schemas.microsoft.com/office/word/2010/wordprocessingDrawing" xmlns:wp="http://schemas.openxmlformats.org/drawingml/2006/wordprocessingDrawing" xmlns:w10="urn:schemas-microsoft-com:office:word" xmlns:w="http://schemas.openxmlformats.org/wordprocessingml/2006/main" xmlns:w14="http://schemas.microsoft.com/office/word/2010/wordml" xmlns:w15="http://schemas.microsoft.com/office/word/2012/wordml" xmlns:w16se="http://schemas.microsoft.com/office/word/2015/wordml/symex" xmlns:wpg="http://schemas.microsoft.com/office/word/2010/wordprocessingGroup" xmlns:wpi="http://schemas.microsoft.com/office/word/2010/wordprocessingInk" xmlns:wne="http://schemas.microsoft.com/office/word/2006/wordml" xmlns:wps="http://schemas.microsoft.com/office/word/2010/wordprocessingShape" mc:Ignorable="w14 w15 w16se wp14">
+<w:document xmlns:wpc="http://schemas.microsoft.com/office/word/2010/wordprocessingCanvas" xmlns:cx="http://schemas.microsoft.com/office/drawing/2014/chartex" xmlns:cx1="http://schemas.microsoft.com/office/drawing/2015/9/8/chartex" xmlns:cx2="http://schemas.microsoft.com/office/drawing/2015/10/21/chartex" xmlns:cx3="http://schemas.microsoft.com/office/drawing/2016/5/9/chartex" xmlns:cx4="http://schemas.microsoft.com/office/drawing/2016/5/10/chartex" xmlns:cx5="http://schemas.microsoft.com/office/drawing/2016/5/11/chartex" xmlns:cx6="http://schemas.microsoft.com/office/drawing/2016/5/12/chartex" xmlns:cx7="http://schemas.microsoft.com/office/drawing/2016/5/13/chartex" xmlns:cx8="http://schemas.microsoft.com/office/drawing/2016/5/14/chartex" xmlns:mc="http://schemas.openxmlformats.org/markup-compatibility/2006" xmlns:aink="http://schemas.microsoft.com/office/drawing/2016/ink" xmlns:am3d="http://schemas.microsoft.com/office/drawing/2017/model3d" xmlns:o="urn:schemas-microsoft-com:office:office" xmlns:r="http://schemas.openxmlformats.org/officeDocument/2006/relationships" xmlns:m="http://schemas.openxmlformats.org/officeDocument/2006/math" xmlns:v="urn:schemas-microsoft-com:vml" xmlns:wp14="http://schemas.microsoft.com/office/word/2010/wordprocessingDrawing" xmlns:wp="http://schemas.openxmlformats.org/drawingml/2006/wordprocessingDrawing" xmlns:w10="urn:schemas-microsoft-com:office:word" xmlns:w="http://schemas.openxmlformats.org/wordprocessingml/2006/main" xmlns:w14="http://schemas.microsoft.com/office/word/2010/wordml" xmlns:w15="http://schemas.microsoft.com/office/word/2012/wordml" xmlns:w16cid="http://schemas.microsoft.com/office/word/2016/wordml/cid" xmlns:w16se="http://schemas.microsoft.com/office/word/2015/wordml/symex" xmlns:wpg="http://schemas.microsoft.com/office/word/2010/wordprocessingGroup" xmlns:wpi="http://schemas.microsoft.com/office/word/2010/wordprocessingInk" xmlns:wne="http://schemas.microsoft.com/office/word/2006/wordml" xmlns:wps="http://schemas.microsoft.com/office/word/2010/wordprocessingShape" mc:Ignorable="w14 w15 w16se w16cid wp14">
   <w:body>
+    <w:tbl>
+      <w:tblPr>
+        <w:tblpPr w:leftFromText="187" w:rightFromText="187" w:vertAnchor="page" w:horzAnchor="margin" w:tblpXSpec="center" w:tblpY="1096"/>
+        <w:tblW w:w="4000" w:type="pct"/>
+        <w:tblBorders>
+          <w:left w:val="single" w:sz="12" w:space="0" w:color="4472C4" w:themeColor="accent1"/>
+        </w:tblBorders>
+        <w:tblCellMar>
+          <w:left w:w="144" w:type="dxa"/>
+          <w:right w:w="115" w:type="dxa"/>
+        </w:tblCellMar>
+        <w:tblLook w:val="04A0" w:firstRow="1" w:lastRow="0" w:firstColumn="1" w:lastColumn="0" w:noHBand="0" w:noVBand="1"/>
+      </w:tblPr>
+      <w:tblGrid>
+        <w:gridCol w:w="7246"/>
+      </w:tblGrid>
+      <w:tr>
+        <w:sdt>
+          <w:sdtPr>
+            <w:rPr>
+              <w:color w:val="2F5496" w:themeColor="accent1" w:themeShade="BF"/>
+              <w:sz w:val="24"/>
+              <w:szCs w:val="24"/>
+            </w:rPr>
+            <w:alias w:val="Bedrijf"/>
+            <w:id w:val="13406915"/>
+            <w:placeholder>
+              <w:docPart w:val="A07CC07D9DD44F8FB92C3C98D8593CEA"/>
+            </w:placeholder>
+            <w:dataBinding w:prefixMappings="xmlns:ns0='http://schemas.openxmlformats.org/officeDocument/2006/extended-properties'" w:xpath="/ns0:Properties[1]/ns0:Company[1]" w:storeItemID="{6668398D-A668-4E3E-A5EB-62B293D839F1}"/>
+            <w:text/>
+          </w:sdtPr>
+          <w:sdtContent>
+            <w:tc>
+              <w:tcPr>
+                <w:tcW w:w="7246" w:type="dxa"/>
+                <w:tcMar>
+                  <w:top w:w="216" w:type="dxa"/>
+                  <w:left w:w="115" w:type="dxa"/>
+                  <w:bottom w:w="216" w:type="dxa"/>
+                  <w:right w:w="115" w:type="dxa"/>
+                </w:tcMar>
+              </w:tcPr>
+              <w:p>
+                <w:pPr>
+                  <w:pStyle w:val="Geenafstand"/>
+                  <w:rPr>
+                    <w:color w:val="2F5496" w:themeColor="accent1" w:themeShade="BF"/>
+                    <w:sz w:val="24"/>
+                  </w:rPr>
+                </w:pPr>
+                <w:r>
+                  <w:rPr>
+                    <w:color w:val="2F5496" w:themeColor="accent1" w:themeShade="BF"/>
+                    <w:sz w:val="24"/>
+                    <w:szCs w:val="24"/>
+                  </w:rPr>
+                  <w:t>TYMR</w:t>
+                </w:r>
+              </w:p>
+            </w:tc>
+          </w:sdtContent>
+        </w:sdt>
+      </w:tr>
+      <w:tr>
+        <w:tc>
+          <w:tcPr>
+            <w:tcW w:w="7246" w:type="dxa"/>
+          </w:tcPr>
+          <w:sdt>
+            <w:sdtPr>
+              <w:rPr>
+                <w:rFonts w:asciiTheme="majorHAnsi" w:eastAsiaTheme="majorEastAsia" w:hAnsiTheme="majorHAnsi" w:cstheme="majorBidi"/>
+                <w:color w:val="4472C4" w:themeColor="accent1"/>
+                <w:sz w:val="88"/>
+                <w:szCs w:val="88"/>
+              </w:rPr>
+              <w:alias w:val="Titel"/>
+              <w:id w:val="13406919"/>
+              <w:placeholder>
+                <w:docPart w:val="6C98EF4EE1444672BE2BC30FF728A7ED"/>
+              </w:placeholder>
+              <w:dataBinding w:prefixMappings="xmlns:ns0='http://schemas.openxmlformats.org/package/2006/metadata/core-properties' xmlns:ns1='http://purl.org/dc/elements/1.1/'" w:xpath="/ns0:coreProperties[1]/ns1:title[1]" w:storeItemID="{6C3C8BC8-F283-45AE-878A-BAB7291924A1}"/>
+              <w:text/>
+            </w:sdtPr>
+            <w:sdtContent>
+              <w:p>
+                <w:pPr>
+                  <w:pStyle w:val="Geenafstand"/>
+                  <w:spacing w:line="216" w:lineRule="auto"/>
+                  <w:rPr>
+                    <w:rFonts w:asciiTheme="majorHAnsi" w:eastAsiaTheme="majorEastAsia" w:hAnsiTheme="majorHAnsi" w:cstheme="majorBidi"/>
+                    <w:color w:val="4472C4" w:themeColor="accent1"/>
+                    <w:sz w:val="88"/>
+                    <w:szCs w:val="88"/>
+                  </w:rPr>
+                </w:pPr>
+                <w:r>
+                  <w:rPr>
+                    <w:rFonts w:asciiTheme="majorHAnsi" w:eastAsiaTheme="majorEastAsia" w:hAnsiTheme="majorHAnsi" w:cstheme="majorBidi"/>
+                    <w:color w:val="4472C4" w:themeColor="accent1"/>
+                    <w:sz w:val="88"/>
+                    <w:szCs w:val="88"/>
+                  </w:rPr>
+                  <w:t>FIFA Project</w:t>
+                </w:r>
+              </w:p>
+            </w:sdtContent>
+          </w:sdt>
+        </w:tc>
+      </w:tr>
+      <w:tr>
+        <w:sdt>
+          <w:sdtPr>
+            <w:rPr>
+              <w:color w:val="2F5496" w:themeColor="accent1" w:themeShade="BF"/>
+              <w:sz w:val="24"/>
+              <w:szCs w:val="24"/>
+            </w:rPr>
+            <w:alias w:val="Ondertitel"/>
+            <w:id w:val="13406923"/>
+            <w:placeholder>
+              <w:docPart w:val="9375F981B19340F1A6599958D5D9AF64"/>
+            </w:placeholder>
+            <w:dataBinding w:prefixMappings="xmlns:ns0='http://schemas.openxmlformats.org/package/2006/metadata/core-properties' xmlns:ns1='http://purl.org/dc/elements/1.1/'" w:xpath="/ns0:coreProperties[1]/ns1:subject[1]" w:storeItemID="{6C3C8BC8-F283-45AE-878A-BAB7291924A1}"/>
+            <w:text/>
+          </w:sdtPr>
+          <w:sdtContent>
+            <w:tc>
+              <w:tcPr>
+                <w:tcW w:w="7246" w:type="dxa"/>
+                <w:tcMar>
+                  <w:top w:w="216" w:type="dxa"/>
+                  <w:left w:w="115" w:type="dxa"/>
+                  <w:bottom w:w="216" w:type="dxa"/>
+                  <w:right w:w="115" w:type="dxa"/>
+                </w:tcMar>
+              </w:tcPr>
+              <w:p>
+                <w:pPr>
+                  <w:pStyle w:val="Geenafstand"/>
+                  <w:rPr>
+                    <w:color w:val="2F5496" w:themeColor="accent1" w:themeShade="BF"/>
+                    <w:sz w:val="24"/>
+                  </w:rPr>
+                </w:pPr>
+                <w:r>
+                  <w:rPr>
+                    <w:color w:val="2F5496" w:themeColor="accent1" w:themeShade="BF"/>
+                    <w:sz w:val="24"/>
+                    <w:szCs w:val="24"/>
+                  </w:rPr>
+                  <w:t>By TYMR</w:t>
+                </w:r>
+              </w:p>
+            </w:tc>
+          </w:sdtContent>
+        </w:sdt>
+      </w:tr>
+    </w:tbl>
     <w:sdt>
       <w:sdtPr>
-        <w:rPr>
-          <w:rFonts w:eastAsiaTheme="minorHAnsi"/>
-          <w:color w:val="4472C4" w:themeColor="accent1"/>
-          <w:lang w:eastAsia="en-US"/>
-        </w:rPr>
-        <w:id w:val="1729653878"/>
+        <w:id w:val="-1988998786"/>
         <w:docPartObj>
           <w:docPartGallery w:val="Cover Pages"/>
           <w:docPartUnique/>
         </w:docPartObj>
       </w:sdtPr>
-      <w:sdtEndPr>
-        <w:rPr>
-          <w:color w:val="auto"/>
-        </w:rPr>
-      </w:sdtEndPr>
       <w:sdtContent>
-        <w:p>
-          <w:pPr>
-            <w:pStyle w:val="Geenafstand"/>
-            <w:spacing w:before="1540" w:after="240"/>
-            <w:jc w:val="center"/>
-            <w:rPr>
-              <w:color w:val="4472C4" w:themeColor="accent1"/>
-            </w:rPr>
-          </w:pPr>
-          <w:r>
-            <w:rPr>
-              <w:noProof/>
-              <w:color w:val="4472C4" w:themeColor="accent1"/>
-            </w:rPr>
-            <w:drawing>
-              <wp:inline distT="0" distB="0" distL="0" distR="0">
-                <wp:extent cx="1417320" cy="750898"/>
-                <wp:effectExtent l="0" t="0" r="0" b="0"/>
-                <wp:docPr id="143" name="Afbeelding143"/>
-                <wp:cNvGraphicFramePr>
-                  <a:graphicFrameLocks xmlns:a="http://schemas.openxmlformats.org/drawingml/2006/main" noChangeAspect="1"/>
-                </wp:cNvGraphicFramePr>
-                <a:graphic xmlns:a="http://schemas.openxmlformats.org/drawingml/2006/main">
-                  <a:graphicData uri="http://schemas.openxmlformats.org/drawingml/2006/picture">
-                    <pic:pic xmlns:pic="http://schemas.openxmlformats.org/drawingml/2006/picture">
-                      <pic:nvPicPr>
-                        <pic:cNvPr id="3" name="t55.png"/>
-                        <pic:cNvPicPr/>
-                      </pic:nvPicPr>
-                      <pic:blipFill>
-                        <a:blip r:embed="rId5" cstate="print">
-                          <a:duotone>
-                            <a:schemeClr val="accent1">
-                              <a:shade val="45000"/>
-                              <a:satMod val="135000"/>
-                            </a:schemeClr>
-                            <a:prstClr val="white"/>
-                          </a:duotone>
-                          <a:extLst>
-                            <a:ext uri="{28A0092B-C50C-407E-A947-70E740481C1C}">
-                              <a14:useLocalDpi xmlns:a14="http://schemas.microsoft.com/office/drawing/2010/main" val="0"/>
-                            </a:ext>
-                          </a:extLst>
-                        </a:blip>
-                        <a:stretch>
-                          <a:fillRect/>
-                        </a:stretch>
-                      </pic:blipFill>
-                      <pic:spPr>
-                        <a:xfrm>
-                          <a:off x="0" y="0"/>
-                          <a:ext cx="1417320" cy="750898"/>
-                        </a:xfrm>
-                        <a:prstGeom prst="rect">
-                          <a:avLst/>
-                        </a:prstGeom>
-                        <a:noFill/>
-                        <a:ln>
-                          <a:noFill/>
-                        </a:ln>
-                      </pic:spPr>
-                    </pic:pic>
-                  </a:graphicData>
-                </a:graphic>
-              </wp:inline>
-            </w:drawing>
-          </w:r>
-        </w:p>
-        <w:sdt>
-          <w:sdtPr>
-            <w:rPr>
-              <w:rFonts w:asciiTheme="majorHAnsi" w:eastAsiaTheme="majorEastAsia" w:hAnsiTheme="majorHAnsi" w:cstheme="majorBidi"/>
-              <w:caps/>
-              <w:color w:val="4472C4" w:themeColor="accent1"/>
-              <w:sz w:val="72"/>
-              <w:szCs w:val="72"/>
-            </w:rPr>
-            <w:alias w:val="Titel"/>
-            <w:tag w:val=""/>
-            <w:id w:val="1735040861"/>
-            <w:placeholder>
-              <w:docPart w:val="553282480559433E9383F85E8C9B64A2"/>
-            </w:placeholder>
-            <w:dataBinding w:prefixMappings="xmlns:ns0='http://purl.org/dc/elements/1.1/' xmlns:ns1='http://schemas.openxmlformats.org/package/2006/metadata/core-properties' " w:xpath="/ns1:coreProperties[1]/ns0:title[1]" w:storeItemID="{6C3C8BC8-F283-45AE-878A-BAB7291924A1}"/>
-            <w:text/>
-          </w:sdtPr>
-          <w:sdtEndPr>
-            <w:rPr>
-              <w:sz w:val="80"/>
-              <w:szCs w:val="80"/>
-            </w:rPr>
-          </w:sdtEndPr>
-          <w:sdtContent>
-            <w:p>
-              <w:pPr>
-                <w:pStyle w:val="Geenafstand"/>
-                <w:pBdr>
-                  <w:top w:val="single" w:sz="6" w:space="6" w:color="4472C4" w:themeColor="accent1"/>
-                  <w:bottom w:val="single" w:sz="6" w:space="6" w:color="4472C4" w:themeColor="accent1"/>
-                </w:pBdr>
-                <w:spacing w:after="240"/>
-                <w:jc w:val="center"/>
-                <w:rPr>
-                  <w:rFonts w:asciiTheme="majorHAnsi" w:eastAsiaTheme="majorEastAsia" w:hAnsiTheme="majorHAnsi" w:cstheme="majorBidi"/>
-                  <w:caps/>
-                  <w:color w:val="4472C4" w:themeColor="accent1"/>
-                  <w:sz w:val="80"/>
-                  <w:szCs w:val="80"/>
-                </w:rPr>
-              </w:pPr>
-              <w:r>
-                <w:rPr>
-                  <w:rFonts w:asciiTheme="majorHAnsi" w:eastAsiaTheme="majorEastAsia" w:hAnsiTheme="majorHAnsi" w:cstheme="majorBidi"/>
-                  <w:caps/>
-                  <w:color w:val="4472C4" w:themeColor="accent1"/>
-                  <w:sz w:val="72"/>
-                  <w:szCs w:val="72"/>
-                </w:rPr>
-                <w:t>FIFA Project</w:t>
-              </w:r>
-            </w:p>
-          </w:sdtContent>
-        </w:sdt>
-        <w:sdt>
-          <w:sdtPr>
-            <w:rPr>
-              <w:color w:val="4472C4" w:themeColor="accent1"/>
-              <w:sz w:val="28"/>
-              <w:szCs w:val="28"/>
-            </w:rPr>
-            <w:alias w:val="Ondertitel"/>
-            <w:tag w:val=""/>
-            <w:id w:val="328029620"/>
-            <w:placeholder>
-              <w:docPart w:val="F5B3BA674BFE49E680EC2EBC1D3C1E06"/>
-            </w:placeholder>
-            <w:dataBinding w:prefixMappings="xmlns:ns0='http://purl.org/dc/elements/1.1/' xmlns:ns1='http://schemas.openxmlformats.org/package/2006/metadata/core-properties' " w:xpath="/ns1:coreProperties[1]/ns0:subject[1]" w:storeItemID="{6C3C8BC8-F283-45AE-878A-BAB7291924A1}"/>
-            <w:text/>
-          </w:sdtPr>
-          <w:sdtEndPr/>
-          <w:sdtContent>
-            <w:p>
-              <w:pPr>
-                <w:pStyle w:val="Geenafstand"/>
-                <w:jc w:val="center"/>
-                <w:rPr>
-                  <w:color w:val="4472C4" w:themeColor="accent1"/>
-                  <w:sz w:val="28"/>
-                  <w:szCs w:val="28"/>
-                </w:rPr>
-              </w:pPr>
-              <w:r>
-                <w:rPr>
-                  <w:color w:val="4472C4" w:themeColor="accent1"/>
-                  <w:sz w:val="28"/>
-                  <w:szCs w:val="28"/>
-                </w:rPr>
-                <w:t>By TYMR</w:t>
-              </w:r>
-            </w:p>
-          </w:sdtContent>
-        </w:sdt>
-        <w:p>
-          <w:pPr>
-            <w:pStyle w:val="Geenafstand"/>
-            <w:spacing w:before="480"/>
-            <w:jc w:val="center"/>
-            <w:rPr>
-              <w:color w:val="4472C4" w:themeColor="accent1"/>
-            </w:rPr>
-          </w:pPr>
-          <w:r>
-            <w:rPr>
-              <w:noProof/>
-              <w:color w:val="4472C4" w:themeColor="accent1"/>
-            </w:rPr>
-            <mc:AlternateContent>
-              <mc:Choice Requires="wps">
-                <w:drawing>
-                  <wp:anchor distT="0" distB="0" distL="114300" distR="114300" simplePos="0" relativeHeight="251659264" behindDoc="0" locked="0" layoutInCell="1" allowOverlap="1">
-                    <wp:simplePos x="0" y="0"/>
-                    <wp:positionH relativeFrom="margin">
-                      <wp:align>center</wp:align>
-                    </wp:positionH>
-                    <mc:AlternateContent>
-                      <mc:Choice Requires="wp14">
-                        <wp:positionV relativeFrom="page">
-                          <wp14:pctPosVOffset>85000</wp14:pctPosVOffset>
-                        </wp:positionV>
-                      </mc:Choice>
-                      <mc:Fallback>
-                        <wp:positionV relativeFrom="page">
-                          <wp:posOffset>9088120</wp:posOffset>
-                        </wp:positionV>
-                      </mc:Fallback>
-                    </mc:AlternateContent>
-                    <wp:extent cx="6553200" cy="557784"/>
-                    <wp:effectExtent l="0" t="0" r="0" b="12700"/>
-                    <wp:wrapNone/>
-                    <wp:docPr id="142" name="Tekstvak 142"/>
-                    <wp:cNvGraphicFramePr/>
-                    <a:graphic xmlns:a="http://schemas.openxmlformats.org/drawingml/2006/main">
-                      <a:graphicData uri="http://schemas.microsoft.com/office/word/2010/wordprocessingShape">
-                        <wps:wsp>
-                          <wps:cNvSpPr txBox="1"/>
-                          <wps:spPr>
-                            <a:xfrm>
-                              <a:off x="0" y="0"/>
-                              <a:ext cx="6553200" cy="557784"/>
-                            </a:xfrm>
-                            <a:prstGeom prst="rect">
-                              <a:avLst/>
-                            </a:prstGeom>
-                            <a:noFill/>
-                            <a:ln w="6350">
-                              <a:noFill/>
-                            </a:ln>
-                            <a:effectLst/>
-                          </wps:spPr>
-                          <wps:style>
-                            <a:lnRef idx="0">
-                              <a:schemeClr val="accent1"/>
-                            </a:lnRef>
-                            <a:fillRef idx="0">
-                              <a:schemeClr val="accent1"/>
-                            </a:fillRef>
-                            <a:effectRef idx="0">
-                              <a:schemeClr val="accent1"/>
-                            </a:effectRef>
-                            <a:fontRef idx="minor">
-                              <a:schemeClr val="dk1"/>
-                            </a:fontRef>
-                          </wps:style>
-                          <wps:txbx>
-                            <w:txbxContent>
-                              <w:sdt>
-                                <w:sdtPr>
-                                  <w:rPr>
-                                    <w:caps/>
-                                    <w:color w:val="4472C4" w:themeColor="accent1"/>
-                                    <w:sz w:val="28"/>
-                                    <w:szCs w:val="28"/>
-                                  </w:rPr>
-                                  <w:alias w:val="Datum"/>
-                                  <w:tag w:val=""/>
-                                  <w:id w:val="197127006"/>
-                                  <w:dataBinding w:prefixMappings="xmlns:ns0='http://schemas.microsoft.com/office/2006/coverPageProps' " w:xpath="/ns0:CoverPageProperties[1]/ns0:PublishDate[1]" w:storeItemID="{55AF091B-3C7A-41E3-B477-F2FDAA23CFDA}"/>
-                                  <w:date w:fullDate="2017-04-18T00:00:00Z">
-                                    <w:dateFormat w:val="d MMMM yyyy"/>
-                                    <w:lid w:val="nl-NL"/>
-                                    <w:storeMappedDataAs w:val="dateTime"/>
-                                    <w:calendar w:val="gregorian"/>
-                                  </w:date>
-                                </w:sdtPr>
-                                <w:sdtEndPr/>
-                                <w:sdtContent>
-                                  <w:p>
-                                    <w:pPr>
-                                      <w:pStyle w:val="Geenafstand"/>
-                                      <w:spacing w:after="40"/>
-                                      <w:jc w:val="center"/>
-                                      <w:rPr>
-                                        <w:caps/>
-                                        <w:color w:val="4472C4" w:themeColor="accent1"/>
-                                        <w:sz w:val="28"/>
-                                        <w:szCs w:val="28"/>
-                                      </w:rPr>
-                                    </w:pPr>
-                                    <w:r>
-                                      <w:rPr>
-                                        <w:caps/>
-                                        <w:color w:val="4472C4" w:themeColor="accent1"/>
-                                        <w:sz w:val="28"/>
-                                        <w:szCs w:val="28"/>
-                                      </w:rPr>
-                                      <w:t>18 april 2017</w:t>
-                                    </w:r>
-                                  </w:p>
-                                </w:sdtContent>
-                              </w:sdt>
-                              <w:p>
-                                <w:pPr>
-                                  <w:pStyle w:val="Geenafstand"/>
-                                  <w:jc w:val="center"/>
-                                  <w:rPr>
-                                    <w:color w:val="4472C4" w:themeColor="accent1"/>
-                                  </w:rPr>
-                                </w:pPr>
-                                <w:sdt>
-                                  <w:sdtPr>
-                                    <w:rPr>
-                                      <w:caps/>
-                                      <w:color w:val="4472C4" w:themeColor="accent1"/>
-                                    </w:rPr>
-                                    <w:alias w:val="Bedrijf"/>
-                                    <w:tag w:val=""/>
-                                    <w:id w:val="1390145197"/>
-                                    <w:dataBinding w:prefixMappings="xmlns:ns0='http://schemas.openxmlformats.org/officeDocument/2006/extended-properties' " w:xpath="/ns0:Properties[1]/ns0:Company[1]" w:storeItemID="{6668398D-A668-4E3E-A5EB-62B293D839F1}"/>
-                                    <w:text/>
-                                  </w:sdtPr>
-                                  <w:sdtEndPr/>
-                                  <w:sdtContent>
-                                    <w:r>
-                                      <w:rPr>
-                                        <w:caps/>
-                                        <w:color w:val="4472C4" w:themeColor="accent1"/>
-                                      </w:rPr>
-                                      <w:t>TYMR</w:t>
-                                    </w:r>
-                                  </w:sdtContent>
-                                </w:sdt>
-                              </w:p>
-                              <w:p>
-                                <w:pPr>
-                                  <w:pStyle w:val="Geenafstand"/>
-                                  <w:jc w:val="center"/>
-                                  <w:rPr>
-                                    <w:color w:val="4472C4" w:themeColor="accent1"/>
-                                  </w:rPr>
-                                </w:pPr>
-                                <w:sdt>
-                                  <w:sdtPr>
-                                    <w:rPr>
-                                      <w:color w:val="4472C4" w:themeColor="accent1"/>
-                                    </w:rPr>
-                                    <w:alias w:val="Adres"/>
-                                    <w:tag w:val=""/>
-                                    <w:id w:val="-726379553"/>
-                                    <w:dataBinding w:prefixMappings="xmlns:ns0='http://schemas.microsoft.com/office/2006/coverPageProps' " w:xpath="/ns0:CoverPageProperties[1]/ns0:CompanyAddress[1]" w:storeItemID="{55AF091B-3C7A-41E3-B477-F2FDAA23CFDA}"/>
-                                    <w:text/>
-                                  </w:sdtPr>
-                                  <w:sdtEndPr/>
-                                  <w:sdtContent>
-                                    <w:r>
-                                      <w:rPr>
-                                        <w:color w:val="4472C4" w:themeColor="accent1"/>
-                                      </w:rPr>
-                                      <w:t xml:space="preserve">Tomasz / Youssef / Max </w:t>
-                                    </w:r>
-                                    <w:r>
-                                      <w:rPr>
-                                        <w:color w:val="4472C4" w:themeColor="accent1"/>
-                                      </w:rPr>
-                                      <w:t xml:space="preserve">/ Remco </w:t>
-                                    </w:r>
-                                  </w:sdtContent>
-                                </w:sdt>
-                              </w:p>
-                            </w:txbxContent>
-                          </wps:txbx>
-                          <wps:bodyPr rot="0" spcFirstLastPara="0" vertOverflow="overflow" horzOverflow="overflow" vert="horz" wrap="square" lIns="0" tIns="0" rIns="0" bIns="0" numCol="1" spcCol="0" rtlCol="0" fromWordArt="0" anchor="b" anchorCtr="0" forceAA="0" compatLnSpc="1">
-                            <a:prstTxWarp prst="textNoShape">
-                              <a:avLst/>
-                            </a:prstTxWarp>
-                            <a:spAutoFit/>
-                          </wps:bodyPr>
-                        </wps:wsp>
-                      </a:graphicData>
-                    </a:graphic>
-                    <wp14:sizeRelH relativeFrom="margin">
-                      <wp14:pctWidth>100000</wp14:pctWidth>
-                    </wp14:sizeRelH>
-                    <wp14:sizeRelV relativeFrom="margin">
-                      <wp14:pctHeight>0</wp14:pctHeight>
-                    </wp14:sizeRelV>
-                  </wp:anchor>
-                </w:drawing>
-              </mc:Choice>
-              <mc:Fallback>
-                <w:pict>
-                  <v:shapetype id="_x0000_t202" coordsize="21600,21600" o:spt="202" path="m,l,21600r21600,l21600,xe">
-                    <v:stroke joinstyle="miter"/>
-                    <v:path gradientshapeok="t" o:connecttype="rect"/>
-                  </v:shapetype>
-                  <v:shape id="Tekstvak 142" o:spid="_x0000_s1026" type="#_x0000_t202" style="position:absolute;left:0;text-align:left;margin-left:0;margin-top:0;width:516pt;height:43.9pt;z-index:251659264;visibility:visible;mso-wrap-style:square;mso-width-percent:1000;mso-height-percent:0;mso-top-percent:850;mso-wrap-distance-left:9pt;mso-wrap-distance-top:0;mso-wrap-distance-right:9pt;mso-wrap-distance-bottom:0;mso-position-horizontal:center;mso-position-horizontal-relative:margin;mso-position-vertical-relative:page;mso-width-percent:1000;mso-height-percent:0;mso-top-percent:850;mso-width-relative:margin;mso-height-relative:margin;v-text-anchor:bottom" o:gfxdata="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" filled="f" stroked="f" strokeweight=".5pt">
-                    <v:textbox style="mso-fit-shape-to-text:t" inset="0,0,0,0">
-                      <w:txbxContent>
-                        <w:sdt>
-                          <w:sdtPr>
-                            <w:rPr>
-                              <w:caps/>
-                              <w:color w:val="4472C4" w:themeColor="accent1"/>
-                              <w:sz w:val="28"/>
-                              <w:szCs w:val="28"/>
-                            </w:rPr>
-                            <w:alias w:val="Datum"/>
-                            <w:tag w:val=""/>
-                            <w:id w:val="197127006"/>
-                            <w:dataBinding w:prefixMappings="xmlns:ns0='http://schemas.microsoft.com/office/2006/coverPageProps' " w:xpath="/ns0:CoverPageProperties[1]/ns0:PublishDate[1]" w:storeItemID="{55AF091B-3C7A-41E3-B477-F2FDAA23CFDA}"/>
-                            <w:date w:fullDate="2017-04-18T00:00:00Z">
-                              <w:dateFormat w:val="d MMMM yyyy"/>
-                              <w:lid w:val="nl-NL"/>
-                              <w:storeMappedDataAs w:val="dateTime"/>
-                              <w:calendar w:val="gregorian"/>
-                            </w:date>
-                          </w:sdtPr>
-                          <w:sdtEndPr/>
-                          <w:sdtContent>
-                            <w:p>
-                              <w:pPr>
-                                <w:pStyle w:val="Geenafstand"/>
-                                <w:spacing w:after="40"/>
-                                <w:jc w:val="center"/>
-                                <w:rPr>
-                                  <w:caps/>
-                                  <w:color w:val="4472C4" w:themeColor="accent1"/>
-                                  <w:sz w:val="28"/>
-                                  <w:szCs w:val="28"/>
-                                </w:rPr>
-                              </w:pPr>
-                              <w:r>
-                                <w:rPr>
-                                  <w:caps/>
-                                  <w:color w:val="4472C4" w:themeColor="accent1"/>
-                                  <w:sz w:val="28"/>
-                                  <w:szCs w:val="28"/>
-                                </w:rPr>
-                                <w:t>18 april 2017</w:t>
-                              </w:r>
-                            </w:p>
-                          </w:sdtContent>
-                        </w:sdt>
-                        <w:p>
-                          <w:pPr>
-                            <w:pStyle w:val="Geenafstand"/>
-                            <w:jc w:val="center"/>
-                            <w:rPr>
-                              <w:color w:val="4472C4" w:themeColor="accent1"/>
-                            </w:rPr>
-                          </w:pPr>
-                          <w:sdt>
-                            <w:sdtPr>
-                              <w:rPr>
-                                <w:caps/>
-                                <w:color w:val="4472C4" w:themeColor="accent1"/>
-                              </w:rPr>
-                              <w:alias w:val="Bedrijf"/>
-                              <w:tag w:val=""/>
-                              <w:id w:val="1390145197"/>
-                              <w:dataBinding w:prefixMappings="xmlns:ns0='http://schemas.openxmlformats.org/officeDocument/2006/extended-properties' " w:xpath="/ns0:Properties[1]/ns0:Company[1]" w:storeItemID="{6668398D-A668-4E3E-A5EB-62B293D839F1}"/>
-                              <w:text/>
-                            </w:sdtPr>
-                            <w:sdtEndPr/>
-                            <w:sdtContent>
-                              <w:r>
-                                <w:rPr>
-                                  <w:caps/>
-                                  <w:color w:val="4472C4" w:themeColor="accent1"/>
-                                </w:rPr>
-                                <w:t>TYMR</w:t>
-                              </w:r>
-                            </w:sdtContent>
-                          </w:sdt>
-                        </w:p>
-                        <w:p>
-                          <w:pPr>
-                            <w:pStyle w:val="Geenafstand"/>
-                            <w:jc w:val="center"/>
-                            <w:rPr>
-                              <w:color w:val="4472C4" w:themeColor="accent1"/>
-                            </w:rPr>
-                          </w:pPr>
-                          <w:sdt>
-                            <w:sdtPr>
-                              <w:rPr>
-                                <w:color w:val="4472C4" w:themeColor="accent1"/>
-                              </w:rPr>
-                              <w:alias w:val="Adres"/>
-                              <w:tag w:val=""/>
-                              <w:id w:val="-726379553"/>
-                              <w:dataBinding w:prefixMappings="xmlns:ns0='http://schemas.microsoft.com/office/2006/coverPageProps' " w:xpath="/ns0:CoverPageProperties[1]/ns0:CompanyAddress[1]" w:storeItemID="{55AF091B-3C7A-41E3-B477-F2FDAA23CFDA}"/>
-                              <w:text/>
-                            </w:sdtPr>
-                            <w:sdtEndPr/>
-                            <w:sdtContent>
-                              <w:proofErr w:type="spellStart"/>
-                              <w:r>
-                                <w:rPr>
-                                  <w:color w:val="4472C4" w:themeColor="accent1"/>
-                                </w:rPr>
-                                <w:t>Tomasz</w:t>
-                              </w:r>
-                              <w:proofErr w:type="spellEnd"/>
-                              <w:r>
-                                <w:rPr>
-                                  <w:color w:val="4472C4" w:themeColor="accent1"/>
-                                </w:rPr>
-                                <w:t xml:space="preserve"> / Youssef / Max </w:t>
-                              </w:r>
-                              <w:r>
-                                <w:rPr>
-                                  <w:color w:val="4472C4" w:themeColor="accent1"/>
-                                </w:rPr>
-                                <w:t xml:space="preserve">/ Remco </w:t>
-                              </w:r>
-                            </w:sdtContent>
-                          </w:sdt>
-                        </w:p>
-                      </w:txbxContent>
-                    </v:textbox>
-                    <w10:wrap anchorx="margin" anchory="page"/>
-                  </v:shape>
-                </w:pict>
-              </mc:Fallback>
-            </mc:AlternateContent>
-          </w:r>
-          <w:r>
-            <w:rPr>
-              <w:noProof/>
-              <w:color w:val="4472C4" w:themeColor="accent1"/>
-            </w:rPr>
-            <w:drawing>
-              <wp:inline distT="0" distB="0" distL="0" distR="0">
-                <wp:extent cx="758952" cy="478932"/>
-                <wp:effectExtent l="0" t="0" r="3175" b="0"/>
-                <wp:docPr id="144" name="Foto 144"/>
-                <wp:cNvGraphicFramePr>
-                  <a:graphicFrameLocks xmlns:a="http://schemas.openxmlformats.org/drawingml/2006/main" noChangeAspect="1"/>
-                </wp:cNvGraphicFramePr>
-                <a:graphic xmlns:a="http://schemas.openxmlformats.org/drawingml/2006/main">
-                  <a:graphicData uri="http://schemas.openxmlformats.org/drawingml/2006/picture">
-                    <pic:pic xmlns:pic="http://schemas.openxmlformats.org/drawingml/2006/picture">
-                      <pic:nvPicPr>
-                        <pic:cNvPr id="9" name="roco bottom.png"/>
-                        <pic:cNvPicPr/>
-                      </pic:nvPicPr>
-                      <pic:blipFill>
-                        <a:blip r:embed="rId6" cstate="print">
-                          <a:duotone>
-                            <a:schemeClr val="accent1">
-                              <a:shade val="45000"/>
-                              <a:satMod val="135000"/>
-                            </a:schemeClr>
-                            <a:prstClr val="white"/>
-                          </a:duotone>
-                          <a:extLst>
-                            <a:ext uri="{28A0092B-C50C-407E-A947-70E740481C1C}">
-                              <a14:useLocalDpi xmlns:a14="http://schemas.microsoft.com/office/drawing/2010/main" val="0"/>
-                            </a:ext>
-                          </a:extLst>
-                        </a:blip>
-                        <a:stretch>
-                          <a:fillRect/>
-                        </a:stretch>
-                      </pic:blipFill>
-                      <pic:spPr>
-                        <a:xfrm>
-                          <a:off x="0" y="0"/>
-                          <a:ext cx="758952" cy="478932"/>
-                        </a:xfrm>
-                        <a:prstGeom prst="rect">
-                          <a:avLst/>
-                        </a:prstGeom>
-                      </pic:spPr>
-                    </pic:pic>
-                  </a:graphicData>
-                </a:graphic>
-              </wp:inline>
-            </w:drawing>
-          </w:r>
-        </w:p>
+        <w:p/>
+        <w:tbl>
+          <w:tblPr>
+            <w:tblpPr w:leftFromText="187" w:rightFromText="187" w:horzAnchor="margin" w:tblpXSpec="center" w:tblpYSpec="bottom"/>
+            <w:tblW w:w="3857" w:type="pct"/>
+            <w:tblLook w:val="04A0" w:firstRow="1" w:lastRow="0" w:firstColumn="1" w:lastColumn="0" w:noHBand="0" w:noVBand="1"/>
+          </w:tblPr>
+          <w:tblGrid>
+            <w:gridCol w:w="6998"/>
+          </w:tblGrid>
+          <w:tr>
+            <w:tc>
+              <w:tcPr>
+                <w:tcW w:w="6998" w:type="dxa"/>
+                <w:tcMar>
+                  <w:top w:w="216" w:type="dxa"/>
+                  <w:left w:w="115" w:type="dxa"/>
+                  <w:bottom w:w="216" w:type="dxa"/>
+                  <w:right w:w="115" w:type="dxa"/>
+                </w:tcMar>
+              </w:tcPr>
+              <w:sdt>
+                <w:sdtPr>
+                  <w:rPr>
+                    <w:color w:val="4472C4" w:themeColor="accent1"/>
+                    <w:sz w:val="28"/>
+                    <w:szCs w:val="28"/>
+                  </w:rPr>
+                  <w:alias w:val="Auteur"/>
+                  <w:id w:val="13406928"/>
+                  <w:placeholder>
+                    <w:docPart w:val="8D879A49B1F6443F94799A8DA3E10DC3"/>
+                  </w:placeholder>
+                  <w:dataBinding w:prefixMappings="xmlns:ns0='http://schemas.openxmlformats.org/package/2006/metadata/core-properties' xmlns:ns1='http://purl.org/dc/elements/1.1/'" w:xpath="/ns0:coreProperties[1]/ns1:creator[1]" w:storeItemID="{6C3C8BC8-F283-45AE-878A-BAB7291924A1}"/>
+                  <w:text/>
+                </w:sdtPr>
+                <w:sdtContent>
+                  <w:p>
+                    <w:pPr>
+                      <w:pStyle w:val="Geenafstand"/>
+                      <w:rPr>
+                        <w:color w:val="4472C4" w:themeColor="accent1"/>
+                        <w:sz w:val="28"/>
+                        <w:szCs w:val="28"/>
+                      </w:rPr>
+                    </w:pPr>
+                    <w:r>
+                      <w:rPr>
+                        <w:color w:val="4472C4" w:themeColor="accent1"/>
+                        <w:sz w:val="28"/>
+                        <w:szCs w:val="28"/>
+                      </w:rPr>
+                      <w:t>Maarten Donkersloot</w:t>
+                    </w:r>
+                  </w:p>
+                </w:sdtContent>
+              </w:sdt>
+              <w:sdt>
+                <w:sdtPr>
+                  <w:rPr>
+                    <w:color w:val="4472C4" w:themeColor="accent1"/>
+                    <w:sz w:val="28"/>
+                    <w:szCs w:val="28"/>
+                  </w:rPr>
+                  <w:alias w:val="Datum"/>
+                  <w:tag w:val="Datum"/>
+                  <w:id w:val="13406932"/>
+                  <w:placeholder>
+                    <w:docPart w:val="39FD177A18384C04803328D597584E3A"/>
+                  </w:placeholder>
+                  <w:dataBinding w:prefixMappings="xmlns:ns0='http://schemas.microsoft.com/office/2006/coverPageProps'" w:xpath="/ns0:CoverPageProperties[1]/ns0:PublishDate[1]" w:storeItemID="{55AF091B-3C7A-41E3-B477-F2FDAA23CFDA}"/>
+                  <w:date w:fullDate="2017-09-14T00:00:00Z">
+                    <w:dateFormat w:val="d-M-yyyy"/>
+                    <w:lid w:val="nl-NL"/>
+                    <w:storeMappedDataAs w:val="dateTime"/>
+                    <w:calendar w:val="gregorian"/>
+                  </w:date>
+                </w:sdtPr>
+                <w:sdtContent>
+                  <w:p>
+                    <w:pPr>
+                      <w:pStyle w:val="Geenafstand"/>
+                      <w:rPr>
+                        <w:color w:val="4472C4" w:themeColor="accent1"/>
+                        <w:sz w:val="28"/>
+                        <w:szCs w:val="28"/>
+                      </w:rPr>
+                    </w:pPr>
+                    <w:r>
+                      <w:rPr>
+                        <w:color w:val="4472C4" w:themeColor="accent1"/>
+                        <w:sz w:val="28"/>
+                        <w:szCs w:val="28"/>
+                      </w:rPr>
+                      <w:t>14-9-2017</w:t>
+                    </w:r>
+                  </w:p>
+                </w:sdtContent>
+              </w:sdt>
+              <w:p>
+                <w:pPr>
+                  <w:pStyle w:val="Geenafstand"/>
+                  <w:rPr>
+                    <w:color w:val="4472C4" w:themeColor="accent1"/>
+                  </w:rPr>
+                </w:pPr>
+              </w:p>
+            </w:tc>
+          </w:tr>
+        </w:tbl>
         <w:p/>
       </w:sdtContent>
     </w:sdt>
@@ -591,15 +290,89 @@
     <w:p/>
     <w:p/>
     <w:p/>
+    <w:p>
+      <w:r>
+        <w:rPr>
+          <w:noProof/>
+        </w:rPr>
+        <w:drawing>
+          <wp:inline distT="0" distB="0" distL="0" distR="0" wp14:anchorId="66A4CAF6" wp14:editId="5B0B3D9F">
+            <wp:extent cx="5800725" cy="4676775"/>
+            <wp:effectExtent l="0" t="0" r="9525" b="9525"/>
+            <wp:docPr id="1" name="Afbeelding 1" descr="C:\Users\maart\AppData\Local\Microsoft\Windows\INetCache\Content.Word\Knipsel.png"/>
+            <wp:cNvGraphicFramePr>
+              <a:graphicFrameLocks xmlns:a="http://schemas.openxmlformats.org/drawingml/2006/main" noChangeAspect="1"/>
+            </wp:cNvGraphicFramePr>
+            <a:graphic xmlns:a="http://schemas.openxmlformats.org/drawingml/2006/main">
+              <a:graphicData uri="http://schemas.openxmlformats.org/drawingml/2006/picture">
+                <pic:pic xmlns:pic="http://schemas.openxmlformats.org/drawingml/2006/picture">
+                  <pic:nvPicPr>
+                    <pic:cNvPr id="0" name="Picture 1" descr="C:\Users\maart\AppData\Local\Microsoft\Windows\INetCache\Content.Word\Knipsel.png"/>
+                    <pic:cNvPicPr>
+                      <a:picLocks noChangeAspect="1" noChangeArrowheads="1"/>
+                    </pic:cNvPicPr>
+                  </pic:nvPicPr>
+                  <pic:blipFill>
+                    <a:blip r:embed="rId5">
+                      <a:extLst>
+                        <a:ext uri="{28A0092B-C50C-407E-A947-70E740481C1C}">
+                          <a14:useLocalDpi xmlns:a14="http://schemas.microsoft.com/office/drawing/2010/main" val="0"/>
+                        </a:ext>
+                      </a:extLst>
+                    </a:blip>
+                    <a:srcRect/>
+                    <a:stretch>
+                      <a:fillRect/>
+                    </a:stretch>
+                  </pic:blipFill>
+                  <pic:spPr bwMode="auto">
+                    <a:xfrm>
+                      <a:off x="0" y="0"/>
+                      <a:ext cx="5800725" cy="4676775"/>
+                    </a:xfrm>
+                    <a:prstGeom prst="rect">
+                      <a:avLst/>
+                    </a:prstGeom>
+                    <a:noFill/>
+                    <a:ln>
+                      <a:noFill/>
+                    </a:ln>
+                  </pic:spPr>
+                </pic:pic>
+              </a:graphicData>
+            </a:graphic>
+          </wp:inline>
+        </w:drawing>
+      </w:r>
+    </w:p>
+    <w:p>
+      <w:pPr>
+        <w:tabs>
+          <w:tab w:val="left" w:pos="1980"/>
+        </w:tabs>
+      </w:pPr>
+      <w:r>
+        <w:tab/>
+      </w:r>
+    </w:p>
+    <w:p>
+      <w:pPr>
+        <w:pStyle w:val="Kopvaninhoudsopgave"/>
+        <w:rPr>
+          <w:rFonts w:ascii="Trebuchet MS" w:hAnsi="Trebuchet MS"/>
+          <w:color w:val="000000"/>
+          <w:sz w:val="24"/>
+          <w:szCs w:val="24"/>
+          <w:shd w:val="clear" w:color="auto" w:fill="FFFFFF"/>
+        </w:rPr>
+      </w:pPr>
+    </w:p>
     <w:p/>
-    <w:p/>
-    <w:p/>
-    <w:p/>
-    <w:p/>
-    <w:p/>
-    <w:p/>
-    <w:p/>
-    <w:p/>
+    <w:p>
+      <w:r>
+        <w:t xml:space="preserve"> </w:t>
+      </w:r>
+    </w:p>
     <w:p/>
     <w:p/>
     <w:p>
@@ -608,7 +381,7 @@
       </w:pPr>
       <w:r>
         <w:lastRenderedPageBreak/>
-        <w:t>Acceptatie test PHP</w:t>
+        <w:t xml:space="preserve">Acceptatie test </w:t>
       </w:r>
     </w:p>
     <w:tbl>
@@ -718,237 +491,126 @@
               <w:rPr>
                 <w:b/>
               </w:rPr>
-              <w:t>Home Page</w:t>
-            </w:r>
-          </w:p>
-        </w:tc>
-        <w:tc>
-          <w:tcPr>
-            <w:tcW w:w="1379" w:type="dxa"/>
-          </w:tcPr>
-          <w:p/>
-        </w:tc>
-        <w:tc>
-          <w:tcPr>
-            <w:tcW w:w="1379" w:type="dxa"/>
-          </w:tcPr>
-          <w:p/>
-        </w:tc>
-        <w:tc>
-          <w:tcPr>
-            <w:tcW w:w="2374" w:type="dxa"/>
-          </w:tcPr>
-          <w:p/>
-        </w:tc>
-      </w:tr>
-      <w:tr>
-        <w:tc>
-          <w:tcPr>
-            <w:tcW w:w="3930" w:type="dxa"/>
-          </w:tcPr>
-          <w:p>
-            <w:r>
-              <w:t>Is een foto aanwezig?</w:t>
-            </w:r>
-          </w:p>
-        </w:tc>
-        <w:tc>
-          <w:tcPr>
-            <w:tcW w:w="1379" w:type="dxa"/>
-          </w:tcPr>
-          <w:p>
-            <w:r>
-              <w:t>Ja</w:t>
-            </w:r>
-          </w:p>
-        </w:tc>
-        <w:tc>
-          <w:tcPr>
-            <w:tcW w:w="1379" w:type="dxa"/>
-          </w:tcPr>
-          <w:p>
-            <w:r>
-              <w:t>Nee</w:t>
-            </w:r>
-          </w:p>
-        </w:tc>
-        <w:tc>
-          <w:tcPr>
-            <w:tcW w:w="2374" w:type="dxa"/>
-          </w:tcPr>
-          <w:p/>
-        </w:tc>
-      </w:tr>
-      <w:tr>
-        <w:tc>
-          <w:tcPr>
-            <w:tcW w:w="3930" w:type="dxa"/>
-          </w:tcPr>
-          <w:p>
-            <w:r>
-              <w:t>Is een beschrijving aanwezig?</w:t>
-            </w:r>
-          </w:p>
-        </w:tc>
-        <w:tc>
-          <w:tcPr>
-            <w:tcW w:w="1379" w:type="dxa"/>
-          </w:tcPr>
-          <w:p>
-            <w:r>
-              <w:t>Ja</w:t>
-            </w:r>
-          </w:p>
-        </w:tc>
-        <w:tc>
-          <w:tcPr>
-            <w:tcW w:w="1379" w:type="dxa"/>
-          </w:tcPr>
-          <w:p>
-            <w:r>
-              <w:t>Nee</w:t>
-            </w:r>
-          </w:p>
-        </w:tc>
-        <w:tc>
-          <w:tcPr>
-            <w:tcW w:w="2374" w:type="dxa"/>
-          </w:tcPr>
-          <w:p/>
-        </w:tc>
-      </w:tr>
-      <w:tr>
-        <w:tc>
-          <w:tcPr>
-            <w:tcW w:w="3930" w:type="dxa"/>
-          </w:tcPr>
-          <w:p>
-            <w:r>
-              <w:t>Is er een navigatiebalk aanwezig?</w:t>
-            </w:r>
-          </w:p>
-        </w:tc>
-        <w:tc>
-          <w:tcPr>
-            <w:tcW w:w="1379" w:type="dxa"/>
-          </w:tcPr>
-          <w:p>
-            <w:r>
-              <w:t>Ja</w:t>
-            </w:r>
-          </w:p>
-        </w:tc>
-        <w:tc>
-          <w:tcPr>
-            <w:tcW w:w="1379" w:type="dxa"/>
-          </w:tcPr>
-          <w:p>
-            <w:r>
-              <w:t>Nee</w:t>
-            </w:r>
-          </w:p>
-        </w:tc>
-        <w:tc>
-          <w:tcPr>
-            <w:tcW w:w="2374" w:type="dxa"/>
-          </w:tcPr>
-          <w:p/>
-        </w:tc>
-      </w:tr>
-      <w:tr>
-        <w:tc>
-          <w:tcPr>
-            <w:tcW w:w="3930" w:type="dxa"/>
-          </w:tcPr>
-          <w:p>
-            <w:r>
-              <w:t>Heeft de navigatiebalk het volgende: home, play-off, wedstrijden, resultaten en log in?</w:t>
-            </w:r>
-          </w:p>
-        </w:tc>
-        <w:tc>
-          <w:tcPr>
-            <w:tcW w:w="1379" w:type="dxa"/>
-          </w:tcPr>
-          <w:p>
-            <w:r>
-              <w:t>Ja</w:t>
-            </w:r>
-          </w:p>
-        </w:tc>
-        <w:tc>
-          <w:tcPr>
-            <w:tcW w:w="1379" w:type="dxa"/>
-          </w:tcPr>
-          <w:p>
-            <w:r>
-              <w:t>Nee</w:t>
-            </w:r>
-          </w:p>
-        </w:tc>
-        <w:tc>
-          <w:tcPr>
-            <w:tcW w:w="2374" w:type="dxa"/>
-          </w:tcPr>
-          <w:p/>
-        </w:tc>
-      </w:tr>
-      <w:tr>
-        <w:tc>
-          <w:tcPr>
-            <w:tcW w:w="3930" w:type="dxa"/>
-          </w:tcPr>
-          <w:p>
-            <w:r>
-              <w:t>Is er een footer aanwezig?</w:t>
-            </w:r>
-          </w:p>
-        </w:tc>
-        <w:tc>
-          <w:tcPr>
-            <w:tcW w:w="1379" w:type="dxa"/>
-          </w:tcPr>
-          <w:p>
-            <w:r>
-              <w:t>Ja</w:t>
-            </w:r>
-          </w:p>
-        </w:tc>
-        <w:tc>
-          <w:tcPr>
-            <w:tcW w:w="1379" w:type="dxa"/>
-          </w:tcPr>
-          <w:p>
-            <w:r>
-              <w:t>Nee</w:t>
-            </w:r>
-          </w:p>
-        </w:tc>
-        <w:tc>
-          <w:tcPr>
-            <w:tcW w:w="2374" w:type="dxa"/>
-          </w:tcPr>
-          <w:p/>
-        </w:tc>
-      </w:tr>
-      <w:tr>
-        <w:tc>
-          <w:tcPr>
-            <w:tcW w:w="3930" w:type="dxa"/>
-          </w:tcPr>
-          <w:p>
-            <w:r>
-              <w:t>Is er een logo aanwezig?</w:t>
-            </w:r>
-          </w:p>
-        </w:tc>
-        <w:tc>
-          <w:tcPr>
-            <w:tcW w:w="1379" w:type="dxa"/>
-          </w:tcPr>
-          <w:p>
-            <w:r>
-              <w:t>Ja</w:t>
+              <w:t>Login page</w:t>
+            </w:r>
+          </w:p>
+        </w:tc>
+        <w:tc>
+          <w:tcPr>
+            <w:tcW w:w="1379" w:type="dxa"/>
+          </w:tcPr>
+          <w:p/>
+        </w:tc>
+        <w:tc>
+          <w:tcPr>
+            <w:tcW w:w="1379" w:type="dxa"/>
+          </w:tcPr>
+          <w:p/>
+        </w:tc>
+        <w:tc>
+          <w:tcPr>
+            <w:tcW w:w="2374" w:type="dxa"/>
+          </w:tcPr>
+          <w:p/>
+        </w:tc>
+      </w:tr>
+      <w:tr>
+        <w:tc>
+          <w:tcPr>
+            <w:tcW w:w="3930" w:type="dxa"/>
+          </w:tcPr>
+          <w:p>
+            <w:r>
+              <w:t>Is er een username vakje?</w:t>
+            </w:r>
+          </w:p>
+        </w:tc>
+        <w:tc>
+          <w:tcPr>
+            <w:tcW w:w="1379" w:type="dxa"/>
+          </w:tcPr>
+          <w:p>
+            <w:r>
+              <w:t>Ja</w:t>
+            </w:r>
+          </w:p>
+        </w:tc>
+        <w:tc>
+          <w:tcPr>
+            <w:tcW w:w="1379" w:type="dxa"/>
+          </w:tcPr>
+          <w:p>
+            <w:r>
+              <w:t>Nee</w:t>
+            </w:r>
+          </w:p>
+        </w:tc>
+        <w:tc>
+          <w:tcPr>
+            <w:tcW w:w="2374" w:type="dxa"/>
+          </w:tcPr>
+          <w:p/>
+        </w:tc>
+      </w:tr>
+      <w:tr>
+        <w:tc>
+          <w:tcPr>
+            <w:tcW w:w="3930" w:type="dxa"/>
+          </w:tcPr>
+          <w:p>
+            <w:r>
+              <w:t>Is er een wachtwoord vakje</w:t>
+            </w:r>
+            <w:r>
+              <w:t>?</w:t>
+            </w:r>
+          </w:p>
+        </w:tc>
+        <w:tc>
+          <w:tcPr>
+            <w:tcW w:w="1379" w:type="dxa"/>
+          </w:tcPr>
+          <w:p>
+            <w:r>
+              <w:t>Ja</w:t>
+            </w:r>
+          </w:p>
+        </w:tc>
+        <w:tc>
+          <w:tcPr>
+            <w:tcW w:w="1379" w:type="dxa"/>
+          </w:tcPr>
+          <w:p>
+            <w:r>
+              <w:t>Nee</w:t>
+            </w:r>
+          </w:p>
+        </w:tc>
+        <w:tc>
+          <w:tcPr>
+            <w:tcW w:w="2374" w:type="dxa"/>
+          </w:tcPr>
+          <w:p/>
+        </w:tc>
+      </w:tr>
+      <w:tr>
+        <w:tc>
+          <w:tcPr>
+            <w:tcW w:w="3930" w:type="dxa"/>
+          </w:tcPr>
+          <w:p>
+            <w:r>
+              <w:t>Is er een helpknopje?</w:t>
+            </w:r>
+          </w:p>
+        </w:tc>
+        <w:tc>
+          <w:tcPr>
+            <w:tcW w:w="1379" w:type="dxa"/>
+          </w:tcPr>
+          <w:p>
+            <w:r>
+              <w:t>ja</w:t>
             </w:r>
           </w:p>
         </w:tc>
@@ -984,385 +646,230 @@
               <w:rPr>
                 <w:b/>
               </w:rPr>
-              <w:t>Play Off</w:t>
-            </w:r>
-            <w:r>
-              <w:rPr>
-                <w:b/>
-              </w:rPr>
-              <w:t>s</w:t>
-            </w:r>
-          </w:p>
-        </w:tc>
-        <w:tc>
-          <w:tcPr>
-            <w:tcW w:w="1379" w:type="dxa"/>
-          </w:tcPr>
-          <w:p/>
-        </w:tc>
-        <w:tc>
-          <w:tcPr>
-            <w:tcW w:w="1379" w:type="dxa"/>
-          </w:tcPr>
-          <w:p/>
-        </w:tc>
-        <w:tc>
-          <w:tcPr>
-            <w:tcW w:w="2374" w:type="dxa"/>
-          </w:tcPr>
-          <w:p/>
-        </w:tc>
-      </w:tr>
-      <w:tr>
-        <w:tc>
-          <w:tcPr>
-            <w:tcW w:w="3930" w:type="dxa"/>
-          </w:tcPr>
-          <w:p>
-            <w:r>
-              <w:t>Is er een navigatiebalk aanwezig?</w:t>
-            </w:r>
-          </w:p>
-        </w:tc>
-        <w:tc>
-          <w:tcPr>
-            <w:tcW w:w="1379" w:type="dxa"/>
-          </w:tcPr>
-          <w:p>
-            <w:r>
-              <w:t>Ja</w:t>
-            </w:r>
-          </w:p>
-        </w:tc>
-        <w:tc>
-          <w:tcPr>
-            <w:tcW w:w="1379" w:type="dxa"/>
-          </w:tcPr>
-          <w:p>
-            <w:r>
-              <w:t>Nee</w:t>
-            </w:r>
-          </w:p>
-        </w:tc>
-        <w:tc>
-          <w:tcPr>
-            <w:tcW w:w="2374" w:type="dxa"/>
-          </w:tcPr>
-          <w:p/>
-        </w:tc>
-      </w:tr>
-      <w:tr>
-        <w:tc>
-          <w:tcPr>
-            <w:tcW w:w="3930" w:type="dxa"/>
-          </w:tcPr>
-          <w:p>
-            <w:r>
-              <w:t>Heeft de navigatiebalk het volgende: home, play-off, wedstrijden, resultaten en log in?</w:t>
-            </w:r>
-          </w:p>
-        </w:tc>
-        <w:tc>
-          <w:tcPr>
-            <w:tcW w:w="1379" w:type="dxa"/>
-          </w:tcPr>
-          <w:p>
-            <w:r>
-              <w:t>Ja</w:t>
-            </w:r>
-          </w:p>
-        </w:tc>
-        <w:tc>
-          <w:tcPr>
-            <w:tcW w:w="1379" w:type="dxa"/>
-          </w:tcPr>
-          <w:p>
-            <w:r>
-              <w:t>Nee</w:t>
-            </w:r>
-          </w:p>
-        </w:tc>
-        <w:tc>
-          <w:tcPr>
-            <w:tcW w:w="2374" w:type="dxa"/>
-          </w:tcPr>
-          <w:p/>
-        </w:tc>
-      </w:tr>
-      <w:tr>
-        <w:tc>
-          <w:tcPr>
-            <w:tcW w:w="3930" w:type="dxa"/>
-          </w:tcPr>
-          <w:p>
-            <w:r>
-              <w:t>Is er een footer aanwezig?</w:t>
-            </w:r>
-          </w:p>
-        </w:tc>
-        <w:tc>
-          <w:tcPr>
-            <w:tcW w:w="1379" w:type="dxa"/>
-          </w:tcPr>
-          <w:p>
-            <w:r>
-              <w:t>Ja</w:t>
-            </w:r>
-          </w:p>
-        </w:tc>
-        <w:tc>
-          <w:tcPr>
-            <w:tcW w:w="1379" w:type="dxa"/>
-          </w:tcPr>
-          <w:p>
-            <w:r>
-              <w:t>Nee</w:t>
-            </w:r>
-          </w:p>
-        </w:tc>
-        <w:tc>
-          <w:tcPr>
-            <w:tcW w:w="2374" w:type="dxa"/>
-          </w:tcPr>
-          <w:p/>
-        </w:tc>
-      </w:tr>
-      <w:tr>
-        <w:tc>
-          <w:tcPr>
-            <w:tcW w:w="3930" w:type="dxa"/>
-          </w:tcPr>
-          <w:p>
-            <w:r>
-              <w:t>Is er een logo aanwezig?</w:t>
-            </w:r>
-          </w:p>
-        </w:tc>
-        <w:tc>
-          <w:tcPr>
-            <w:tcW w:w="1379" w:type="dxa"/>
-          </w:tcPr>
-          <w:p>
-            <w:r>
-              <w:t>Ja</w:t>
-            </w:r>
-          </w:p>
-        </w:tc>
-        <w:tc>
-          <w:tcPr>
-            <w:tcW w:w="1379" w:type="dxa"/>
-          </w:tcPr>
-          <w:p>
-            <w:r>
-              <w:t>Nee</w:t>
-            </w:r>
-          </w:p>
-        </w:tc>
-        <w:tc>
-          <w:tcPr>
-            <w:tcW w:w="2374" w:type="dxa"/>
-          </w:tcPr>
-          <w:p/>
-        </w:tc>
-      </w:tr>
-      <w:tr>
-        <w:tc>
-          <w:tcPr>
-            <w:tcW w:w="3930" w:type="dxa"/>
-          </w:tcPr>
-          <w:p>
-            <w:r>
-              <w:t>Kunt u zien wie er tegen elkaar moeten spelen (Cup run)?</w:t>
-            </w:r>
-          </w:p>
-        </w:tc>
-        <w:tc>
-          <w:tcPr>
-            <w:tcW w:w="1379" w:type="dxa"/>
-          </w:tcPr>
-          <w:p>
-            <w:r>
-              <w:t>Ja</w:t>
-            </w:r>
-          </w:p>
-        </w:tc>
-        <w:tc>
-          <w:tcPr>
-            <w:tcW w:w="1379" w:type="dxa"/>
-          </w:tcPr>
-          <w:p>
-            <w:r>
-              <w:t>Nee</w:t>
-            </w:r>
-          </w:p>
-        </w:tc>
-        <w:tc>
-          <w:tcPr>
-            <w:tcW w:w="2374" w:type="dxa"/>
-          </w:tcPr>
-          <w:p/>
-        </w:tc>
-      </w:tr>
-      <w:tr>
-        <w:tc>
-          <w:tcPr>
-            <w:tcW w:w="3930" w:type="dxa"/>
-          </w:tcPr>
-          <w:p>
-            <w:r>
-              <w:t>Is er een beschrijving aanwezig?</w:t>
-            </w:r>
-          </w:p>
-        </w:tc>
-        <w:tc>
-          <w:tcPr>
-            <w:tcW w:w="1379" w:type="dxa"/>
-          </w:tcPr>
-          <w:p>
-            <w:r>
-              <w:t>Ja</w:t>
-            </w:r>
-          </w:p>
-        </w:tc>
-        <w:tc>
-          <w:tcPr>
-            <w:tcW w:w="1379" w:type="dxa"/>
-          </w:tcPr>
-          <w:p>
-            <w:r>
-              <w:t>Nee</w:t>
-            </w:r>
-          </w:p>
-        </w:tc>
-        <w:tc>
-          <w:tcPr>
-            <w:tcW w:w="2374" w:type="dxa"/>
-          </w:tcPr>
-          <w:p/>
-        </w:tc>
-      </w:tr>
-      <w:tr>
-        <w:tc>
-          <w:tcPr>
-            <w:tcW w:w="3930" w:type="dxa"/>
-          </w:tcPr>
-          <w:p>
-            <w:r>
-              <w:t>Zijn er poules aanwezig?</w:t>
-            </w:r>
-          </w:p>
-        </w:tc>
-        <w:tc>
-          <w:tcPr>
-            <w:tcW w:w="1379" w:type="dxa"/>
-          </w:tcPr>
-          <w:p>
-            <w:r>
-              <w:t>Ja</w:t>
-            </w:r>
-          </w:p>
-        </w:tc>
-        <w:tc>
-          <w:tcPr>
-            <w:tcW w:w="1379" w:type="dxa"/>
-          </w:tcPr>
-          <w:p>
-            <w:r>
-              <w:t>Nee</w:t>
-            </w:r>
-          </w:p>
-        </w:tc>
-        <w:tc>
-          <w:tcPr>
-            <w:tcW w:w="2374" w:type="dxa"/>
-          </w:tcPr>
-          <w:p/>
-        </w:tc>
-      </w:tr>
-      <w:tr>
-        <w:tc>
-          <w:tcPr>
-            <w:tcW w:w="3930" w:type="dxa"/>
-          </w:tcPr>
-          <w:p>
-            <w:r>
-              <w:t>Kunt u de bijbehorende teams zien per poule?</w:t>
-            </w:r>
-          </w:p>
-        </w:tc>
-        <w:tc>
-          <w:tcPr>
-            <w:tcW w:w="1379" w:type="dxa"/>
-          </w:tcPr>
-          <w:p>
-            <w:r>
-              <w:t>Ja</w:t>
-            </w:r>
-          </w:p>
-        </w:tc>
-        <w:tc>
-          <w:tcPr>
-            <w:tcW w:w="1379" w:type="dxa"/>
-          </w:tcPr>
-          <w:p>
-            <w:r>
-              <w:t>Nee</w:t>
-            </w:r>
-          </w:p>
-        </w:tc>
-        <w:tc>
-          <w:tcPr>
-            <w:tcW w:w="2374" w:type="dxa"/>
-          </w:tcPr>
-          <w:p/>
-        </w:tc>
-      </w:tr>
-      <w:tr>
-        <w:tc>
-          <w:tcPr>
-            <w:tcW w:w="3930" w:type="dxa"/>
-          </w:tcPr>
-          <w:p>
-            <w:r>
-              <w:t>Kunt u de algemene topscoorder zien?</w:t>
-            </w:r>
-          </w:p>
-        </w:tc>
-        <w:tc>
-          <w:tcPr>
-            <w:tcW w:w="1379" w:type="dxa"/>
-          </w:tcPr>
-          <w:p>
-            <w:r>
-              <w:t>Ja</w:t>
-            </w:r>
-          </w:p>
-        </w:tc>
-        <w:tc>
-          <w:tcPr>
-            <w:tcW w:w="1379" w:type="dxa"/>
-          </w:tcPr>
-          <w:p>
-            <w:r>
-              <w:t>Nee</w:t>
-            </w:r>
-          </w:p>
-        </w:tc>
-        <w:tc>
-          <w:tcPr>
-            <w:tcW w:w="2374" w:type="dxa"/>
-          </w:tcPr>
-          <w:p/>
-        </w:tc>
-      </w:tr>
-      <w:tr>
-        <w:tc>
-          <w:tcPr>
-            <w:tcW w:w="3930" w:type="dxa"/>
-          </w:tcPr>
-          <w:p>
-            <w:r>
-              <w:t>Kunt u de punten per team zien van elk poule?</w:t>
+              <w:t>Admin paneel</w:t>
+            </w:r>
+          </w:p>
+        </w:tc>
+        <w:tc>
+          <w:tcPr>
+            <w:tcW w:w="1379" w:type="dxa"/>
+          </w:tcPr>
+          <w:p/>
+        </w:tc>
+        <w:tc>
+          <w:tcPr>
+            <w:tcW w:w="1379" w:type="dxa"/>
+          </w:tcPr>
+          <w:p/>
+        </w:tc>
+        <w:tc>
+          <w:tcPr>
+            <w:tcW w:w="2374" w:type="dxa"/>
+          </w:tcPr>
+          <w:p/>
+        </w:tc>
+      </w:tr>
+      <w:tr>
+        <w:tc>
+          <w:tcPr>
+            <w:tcW w:w="3930" w:type="dxa"/>
+          </w:tcPr>
+          <w:p>
+            <w:r>
+              <w:t>Is er een admin paneel?</w:t>
+            </w:r>
+          </w:p>
+        </w:tc>
+        <w:tc>
+          <w:tcPr>
+            <w:tcW w:w="1379" w:type="dxa"/>
+          </w:tcPr>
+          <w:p>
+            <w:r>
+              <w:t>Ja</w:t>
+            </w:r>
+          </w:p>
+        </w:tc>
+        <w:tc>
+          <w:tcPr>
+            <w:tcW w:w="1379" w:type="dxa"/>
+          </w:tcPr>
+          <w:p>
+            <w:r>
+              <w:t>Nee</w:t>
+            </w:r>
+          </w:p>
+        </w:tc>
+        <w:tc>
+          <w:tcPr>
+            <w:tcW w:w="2374" w:type="dxa"/>
+          </w:tcPr>
+          <w:p/>
+        </w:tc>
+      </w:tr>
+      <w:tr>
+        <w:tc>
+          <w:tcPr>
+            <w:tcW w:w="3930" w:type="dxa"/>
+          </w:tcPr>
+          <w:p>
+            <w:r>
+              <w:t>Kan je naar financiën scherm?</w:t>
+            </w:r>
+          </w:p>
+        </w:tc>
+        <w:tc>
+          <w:tcPr>
+            <w:tcW w:w="1379" w:type="dxa"/>
+          </w:tcPr>
+          <w:p>
+            <w:r>
+              <w:t>Ja</w:t>
+            </w:r>
+          </w:p>
+        </w:tc>
+        <w:tc>
+          <w:tcPr>
+            <w:tcW w:w="1379" w:type="dxa"/>
+          </w:tcPr>
+          <w:p>
+            <w:r>
+              <w:t>Nee</w:t>
+            </w:r>
+          </w:p>
+        </w:tc>
+        <w:tc>
+          <w:tcPr>
+            <w:tcW w:w="2374" w:type="dxa"/>
+          </w:tcPr>
+          <w:p/>
+        </w:tc>
+      </w:tr>
+      <w:tr>
+        <w:tc>
+          <w:tcPr>
+            <w:tcW w:w="3930" w:type="dxa"/>
+          </w:tcPr>
+          <w:p>
+            <w:r>
+              <w:t>Kan je naar sales scherm ?</w:t>
+            </w:r>
+          </w:p>
+        </w:tc>
+        <w:tc>
+          <w:tcPr>
+            <w:tcW w:w="1379" w:type="dxa"/>
+          </w:tcPr>
+          <w:p>
+            <w:r>
+              <w:t>Ja</w:t>
+            </w:r>
+          </w:p>
+        </w:tc>
+        <w:tc>
+          <w:tcPr>
+            <w:tcW w:w="1379" w:type="dxa"/>
+          </w:tcPr>
+          <w:p>
+            <w:r>
+              <w:t>Nee</w:t>
+            </w:r>
+          </w:p>
+        </w:tc>
+        <w:tc>
+          <w:tcPr>
+            <w:tcW w:w="2374" w:type="dxa"/>
+          </w:tcPr>
+          <w:p/>
+        </w:tc>
+      </w:tr>
+      <w:tr>
+        <w:tc>
+          <w:tcPr>
+            <w:tcW w:w="3930" w:type="dxa"/>
+          </w:tcPr>
+          <w:p>
+            <w:r>
+              <w:t>Kan je naar development scherm?</w:t>
+            </w:r>
+          </w:p>
+        </w:tc>
+        <w:tc>
+          <w:tcPr>
+            <w:tcW w:w="1379" w:type="dxa"/>
+          </w:tcPr>
+          <w:p>
+            <w:r>
+              <w:t>Ja</w:t>
+            </w:r>
+          </w:p>
+        </w:tc>
+        <w:tc>
+          <w:tcPr>
+            <w:tcW w:w="1379" w:type="dxa"/>
+          </w:tcPr>
+          <w:p>
+            <w:r>
+              <w:t>Nee</w:t>
+            </w:r>
+          </w:p>
+        </w:tc>
+        <w:tc>
+          <w:tcPr>
+            <w:tcW w:w="2374" w:type="dxa"/>
+          </w:tcPr>
+          <w:p/>
+        </w:tc>
+      </w:tr>
+      <w:tr>
+        <w:tc>
+          <w:tcPr>
+            <w:tcW w:w="3930" w:type="dxa"/>
+          </w:tcPr>
+          <w:p>
+            <w:r>
+              <w:t xml:space="preserve">Kan je op de andere schermen ook gegevens aanpassen ? </w:t>
+            </w:r>
+          </w:p>
+        </w:tc>
+        <w:tc>
+          <w:tcPr>
+            <w:tcW w:w="1379" w:type="dxa"/>
+          </w:tcPr>
+          <w:p>
+            <w:r>
+              <w:t>Ja</w:t>
+            </w:r>
+          </w:p>
+        </w:tc>
+        <w:tc>
+          <w:tcPr>
+            <w:tcW w:w="1379" w:type="dxa"/>
+          </w:tcPr>
+          <w:p>
+            <w:r>
+              <w:t>Nee</w:t>
+            </w:r>
+          </w:p>
+        </w:tc>
+        <w:tc>
+          <w:tcPr>
+            <w:tcW w:w="2374" w:type="dxa"/>
+          </w:tcPr>
+          <w:p/>
+        </w:tc>
+      </w:tr>
+      <w:tr>
+        <w:tc>
+          <w:tcPr>
+            <w:tcW w:w="3930" w:type="dxa"/>
+          </w:tcPr>
+          <w:p>
+            <w:r>
+              <w:t xml:space="preserve">Is </w:t>
+            </w:r>
+            <w:r>
+              <w:t>er een helpknopje?</w:t>
             </w:r>
           </w:p>
         </w:tc>
@@ -1408,287 +915,775 @@
               <w:rPr>
                 <w:b/>
               </w:rPr>
-              <w:t>Wedstrijden</w:t>
-            </w:r>
-          </w:p>
-        </w:tc>
-        <w:tc>
-          <w:tcPr>
-            <w:tcW w:w="1379" w:type="dxa"/>
-          </w:tcPr>
-          <w:p/>
-        </w:tc>
-        <w:tc>
-          <w:tcPr>
-            <w:tcW w:w="1379" w:type="dxa"/>
-          </w:tcPr>
-          <w:p/>
-        </w:tc>
-        <w:tc>
-          <w:tcPr>
-            <w:tcW w:w="2374" w:type="dxa"/>
-          </w:tcPr>
-          <w:p/>
-        </w:tc>
-      </w:tr>
-      <w:tr>
-        <w:tc>
-          <w:tcPr>
-            <w:tcW w:w="3930" w:type="dxa"/>
-          </w:tcPr>
-          <w:p>
-            <w:r>
-              <w:t>Is er een navigatiebalk aanwezig?</w:t>
-            </w:r>
-          </w:p>
-        </w:tc>
-        <w:tc>
-          <w:tcPr>
-            <w:tcW w:w="1379" w:type="dxa"/>
-          </w:tcPr>
-          <w:p>
-            <w:r>
-              <w:t>Ja</w:t>
-            </w:r>
-          </w:p>
-        </w:tc>
-        <w:tc>
-          <w:tcPr>
-            <w:tcW w:w="1379" w:type="dxa"/>
-          </w:tcPr>
-          <w:p>
-            <w:r>
-              <w:t>Nee</w:t>
-            </w:r>
-          </w:p>
-        </w:tc>
-        <w:tc>
-          <w:tcPr>
-            <w:tcW w:w="2374" w:type="dxa"/>
-          </w:tcPr>
-          <w:p/>
-        </w:tc>
-      </w:tr>
-      <w:tr>
-        <w:tc>
-          <w:tcPr>
-            <w:tcW w:w="3930" w:type="dxa"/>
-          </w:tcPr>
-          <w:p>
-            <w:r>
-              <w:t>Heeft de navigatiebalk het volgende: home, play-off, wedstrijden, resultaten en log in?</w:t>
-            </w:r>
-          </w:p>
-        </w:tc>
-        <w:tc>
-          <w:tcPr>
-            <w:tcW w:w="1379" w:type="dxa"/>
-          </w:tcPr>
-          <w:p>
-            <w:r>
-              <w:t>Ja</w:t>
-            </w:r>
-          </w:p>
-        </w:tc>
-        <w:tc>
-          <w:tcPr>
-            <w:tcW w:w="1379" w:type="dxa"/>
-          </w:tcPr>
-          <w:p>
-            <w:r>
-              <w:t>Nee</w:t>
-            </w:r>
-          </w:p>
-        </w:tc>
-        <w:tc>
-          <w:tcPr>
-            <w:tcW w:w="2374" w:type="dxa"/>
-          </w:tcPr>
-          <w:p/>
-        </w:tc>
-      </w:tr>
-      <w:tr>
-        <w:tc>
-          <w:tcPr>
-            <w:tcW w:w="3930" w:type="dxa"/>
-          </w:tcPr>
-          <w:p>
-            <w:r>
-              <w:t>Is er een footer aanwezig?</w:t>
-            </w:r>
-          </w:p>
-        </w:tc>
-        <w:tc>
-          <w:tcPr>
-            <w:tcW w:w="1379" w:type="dxa"/>
-          </w:tcPr>
-          <w:p>
-            <w:r>
-              <w:t>Ja</w:t>
-            </w:r>
-          </w:p>
-        </w:tc>
-        <w:tc>
-          <w:tcPr>
-            <w:tcW w:w="1379" w:type="dxa"/>
-          </w:tcPr>
-          <w:p>
-            <w:r>
-              <w:t>Nee</w:t>
-            </w:r>
-          </w:p>
-        </w:tc>
-        <w:tc>
-          <w:tcPr>
-            <w:tcW w:w="2374" w:type="dxa"/>
-          </w:tcPr>
-          <w:p/>
-        </w:tc>
-      </w:tr>
-      <w:tr>
-        <w:tc>
-          <w:tcPr>
-            <w:tcW w:w="3930" w:type="dxa"/>
-          </w:tcPr>
-          <w:p>
-            <w:r>
-              <w:t>Is er een logo aanwezig?</w:t>
-            </w:r>
-          </w:p>
-        </w:tc>
-        <w:tc>
-          <w:tcPr>
-            <w:tcW w:w="1379" w:type="dxa"/>
-          </w:tcPr>
-          <w:p>
-            <w:r>
-              <w:t>Ja</w:t>
-            </w:r>
-          </w:p>
-        </w:tc>
-        <w:tc>
-          <w:tcPr>
-            <w:tcW w:w="1379" w:type="dxa"/>
-          </w:tcPr>
-          <w:p>
-            <w:r>
-              <w:t>Nee</w:t>
-            </w:r>
-          </w:p>
-        </w:tc>
-        <w:tc>
-          <w:tcPr>
-            <w:tcW w:w="2374" w:type="dxa"/>
-          </w:tcPr>
-          <w:p/>
-        </w:tc>
-      </w:tr>
-      <w:tr>
-        <w:tc>
-          <w:tcPr>
-            <w:tcW w:w="3930" w:type="dxa"/>
-          </w:tcPr>
-          <w:p>
-            <w:r>
-              <w:t>Is er een tabel aanwezig?</w:t>
-            </w:r>
-          </w:p>
-        </w:tc>
-        <w:tc>
-          <w:tcPr>
-            <w:tcW w:w="1379" w:type="dxa"/>
-          </w:tcPr>
-          <w:p>
-            <w:r>
-              <w:t>Ja</w:t>
-            </w:r>
-          </w:p>
-        </w:tc>
-        <w:tc>
-          <w:tcPr>
-            <w:tcW w:w="1379" w:type="dxa"/>
-          </w:tcPr>
-          <w:p>
-            <w:r>
-              <w:t>Nee</w:t>
-            </w:r>
-          </w:p>
-        </w:tc>
-        <w:tc>
-          <w:tcPr>
-            <w:tcW w:w="2374" w:type="dxa"/>
-          </w:tcPr>
-          <w:p/>
-        </w:tc>
-      </w:tr>
-      <w:tr>
-        <w:tc>
-          <w:tcPr>
-            <w:tcW w:w="3930" w:type="dxa"/>
-          </w:tcPr>
-          <w:p>
-            <w:r>
-              <w:t>Zitten er in de tabel 3 kolommen?</w:t>
-            </w:r>
-          </w:p>
-        </w:tc>
-        <w:tc>
-          <w:tcPr>
-            <w:tcW w:w="1379" w:type="dxa"/>
-          </w:tcPr>
-          <w:p>
-            <w:r>
-              <w:t>Ja</w:t>
-            </w:r>
-          </w:p>
-        </w:tc>
-        <w:tc>
-          <w:tcPr>
-            <w:tcW w:w="1379" w:type="dxa"/>
-          </w:tcPr>
-          <w:p>
-            <w:r>
-              <w:t>Nee</w:t>
-            </w:r>
-          </w:p>
-        </w:tc>
-        <w:tc>
-          <w:tcPr>
-            <w:tcW w:w="2374" w:type="dxa"/>
-          </w:tcPr>
-          <w:p/>
-        </w:tc>
-      </w:tr>
-      <w:tr>
-        <w:tc>
-          <w:tcPr>
-            <w:tcW w:w="3930" w:type="dxa"/>
-          </w:tcPr>
-          <w:p>
-            <w:r>
-              <w:t>Kunt u zien welk team waar en hoe laat moeten spelen?</w:t>
-            </w:r>
-          </w:p>
-        </w:tc>
-        <w:tc>
-          <w:tcPr>
-            <w:tcW w:w="1379" w:type="dxa"/>
-          </w:tcPr>
-          <w:p>
-            <w:r>
-              <w:t>Ja</w:t>
-            </w:r>
-          </w:p>
-        </w:tc>
-        <w:tc>
-          <w:tcPr>
-            <w:tcW w:w="1379" w:type="dxa"/>
-          </w:tcPr>
-          <w:p>
-            <w:r>
-              <w:t>Nee</w:t>
-            </w:r>
-          </w:p>
+              <w:t>Sales paneel</w:t>
+            </w:r>
+          </w:p>
+        </w:tc>
+        <w:tc>
+          <w:tcPr>
+            <w:tcW w:w="1379" w:type="dxa"/>
+          </w:tcPr>
+          <w:p/>
+        </w:tc>
+        <w:tc>
+          <w:tcPr>
+            <w:tcW w:w="1379" w:type="dxa"/>
+          </w:tcPr>
+          <w:p/>
+        </w:tc>
+        <w:tc>
+          <w:tcPr>
+            <w:tcW w:w="2374" w:type="dxa"/>
+          </w:tcPr>
+          <w:p/>
+        </w:tc>
+      </w:tr>
+      <w:tr>
+        <w:tc>
+          <w:tcPr>
+            <w:tcW w:w="3930" w:type="dxa"/>
+          </w:tcPr>
+          <w:p>
+            <w:r>
+              <w:t>Doet customer veld het?</w:t>
+            </w:r>
+          </w:p>
+        </w:tc>
+        <w:tc>
+          <w:tcPr>
+            <w:tcW w:w="1379" w:type="dxa"/>
+          </w:tcPr>
+          <w:p>
+            <w:r>
+              <w:t>Ja</w:t>
+            </w:r>
+          </w:p>
+        </w:tc>
+        <w:tc>
+          <w:tcPr>
+            <w:tcW w:w="1379" w:type="dxa"/>
+          </w:tcPr>
+          <w:p>
+            <w:r>
+              <w:t>Nee</w:t>
+            </w:r>
+          </w:p>
+        </w:tc>
+        <w:tc>
+          <w:tcPr>
+            <w:tcW w:w="2374" w:type="dxa"/>
+          </w:tcPr>
+          <w:p/>
+        </w:tc>
+      </w:tr>
+      <w:tr>
+        <w:tc>
+          <w:tcPr>
+            <w:tcW w:w="3930" w:type="dxa"/>
+          </w:tcPr>
+          <w:p>
+            <w:r>
+              <w:t>Doet prospect veld het?</w:t>
+            </w:r>
+          </w:p>
+        </w:tc>
+        <w:tc>
+          <w:tcPr>
+            <w:tcW w:w="1379" w:type="dxa"/>
+          </w:tcPr>
+          <w:p>
+            <w:r>
+              <w:t>Ja</w:t>
+            </w:r>
+          </w:p>
+        </w:tc>
+        <w:tc>
+          <w:tcPr>
+            <w:tcW w:w="1379" w:type="dxa"/>
+          </w:tcPr>
+          <w:p>
+            <w:r>
+              <w:t>Nee</w:t>
+            </w:r>
+          </w:p>
+        </w:tc>
+        <w:tc>
+          <w:tcPr>
+            <w:tcW w:w="2374" w:type="dxa"/>
+          </w:tcPr>
+          <w:p/>
+        </w:tc>
+      </w:tr>
+      <w:tr>
+        <w:tc>
+          <w:tcPr>
+            <w:tcW w:w="3930" w:type="dxa"/>
+          </w:tcPr>
+          <w:p>
+            <w:r>
+              <w:t>Doet offer number veld het?</w:t>
+            </w:r>
+          </w:p>
+        </w:tc>
+        <w:tc>
+          <w:tcPr>
+            <w:tcW w:w="1379" w:type="dxa"/>
+          </w:tcPr>
+          <w:p>
+            <w:r>
+              <w:t>Ja</w:t>
+            </w:r>
+          </w:p>
+        </w:tc>
+        <w:tc>
+          <w:tcPr>
+            <w:tcW w:w="1379" w:type="dxa"/>
+          </w:tcPr>
+          <w:p>
+            <w:r>
+              <w:t>Nee</w:t>
+            </w:r>
+          </w:p>
+        </w:tc>
+        <w:tc>
+          <w:tcPr>
+            <w:tcW w:w="2374" w:type="dxa"/>
+          </w:tcPr>
+          <w:p/>
+        </w:tc>
+      </w:tr>
+      <w:tr>
+        <w:tc>
+          <w:tcPr>
+            <w:tcW w:w="3930" w:type="dxa"/>
+          </w:tcPr>
+          <w:p>
+            <w:r>
+              <w:t>Doet offer status veld het?</w:t>
+            </w:r>
+          </w:p>
+        </w:tc>
+        <w:tc>
+          <w:tcPr>
+            <w:tcW w:w="1379" w:type="dxa"/>
+          </w:tcPr>
+          <w:p>
+            <w:r>
+              <w:t>Ja</w:t>
+            </w:r>
+          </w:p>
+        </w:tc>
+        <w:tc>
+          <w:tcPr>
+            <w:tcW w:w="1379" w:type="dxa"/>
+          </w:tcPr>
+          <w:p>
+            <w:r>
+              <w:t>Nee</w:t>
+            </w:r>
+          </w:p>
+        </w:tc>
+        <w:tc>
+          <w:tcPr>
+            <w:tcW w:w="2374" w:type="dxa"/>
+          </w:tcPr>
+          <w:p/>
+        </w:tc>
+      </w:tr>
+      <w:tr>
+        <w:tc>
+          <w:tcPr>
+            <w:tcW w:w="3930" w:type="dxa"/>
+          </w:tcPr>
+          <w:p>
+            <w:r>
+              <w:t>Doet date of action veld het?</w:t>
+            </w:r>
+          </w:p>
+        </w:tc>
+        <w:tc>
+          <w:tcPr>
+            <w:tcW w:w="1379" w:type="dxa"/>
+          </w:tcPr>
+          <w:p>
+            <w:r>
+              <w:t>Ja</w:t>
+            </w:r>
+          </w:p>
+        </w:tc>
+        <w:tc>
+          <w:tcPr>
+            <w:tcW w:w="1379" w:type="dxa"/>
+          </w:tcPr>
+          <w:p>
+            <w:r>
+              <w:t>Nee</w:t>
+            </w:r>
+          </w:p>
+        </w:tc>
+        <w:tc>
+          <w:tcPr>
+            <w:tcW w:w="2374" w:type="dxa"/>
+          </w:tcPr>
+          <w:p/>
+        </w:tc>
+      </w:tr>
+      <w:tr>
+        <w:tc>
+          <w:tcPr>
+            <w:tcW w:w="3930" w:type="dxa"/>
+          </w:tcPr>
+          <w:p>
+            <w:r>
+              <w:t>Doet woonplaats veld het?</w:t>
+            </w:r>
+          </w:p>
+        </w:tc>
+        <w:tc>
+          <w:tcPr>
+            <w:tcW w:w="1379" w:type="dxa"/>
+          </w:tcPr>
+          <w:p>
+            <w:r>
+              <w:t>Ja</w:t>
+            </w:r>
+          </w:p>
+        </w:tc>
+        <w:tc>
+          <w:tcPr>
+            <w:tcW w:w="1379" w:type="dxa"/>
+          </w:tcPr>
+          <w:p>
+            <w:r>
+              <w:t>Nee</w:t>
+            </w:r>
+          </w:p>
+        </w:tc>
+        <w:tc>
+          <w:tcPr>
+            <w:tcW w:w="2374" w:type="dxa"/>
+          </w:tcPr>
+          <w:p/>
+        </w:tc>
+      </w:tr>
+      <w:tr>
+        <w:tc>
+          <w:tcPr>
+            <w:tcW w:w="3930" w:type="dxa"/>
+          </w:tcPr>
+          <w:p>
+            <w:r>
+              <w:t>Doet email veld het?</w:t>
+            </w:r>
+          </w:p>
+        </w:tc>
+        <w:tc>
+          <w:tcPr>
+            <w:tcW w:w="1379" w:type="dxa"/>
+          </w:tcPr>
+          <w:p>
+            <w:r>
+              <w:t>Ja</w:t>
+            </w:r>
+          </w:p>
+        </w:tc>
+        <w:tc>
+          <w:tcPr>
+            <w:tcW w:w="1379" w:type="dxa"/>
+          </w:tcPr>
+          <w:p>
+            <w:r>
+              <w:t>Nee</w:t>
+            </w:r>
+          </w:p>
+        </w:tc>
+        <w:tc>
+          <w:tcPr>
+            <w:tcW w:w="2374" w:type="dxa"/>
+          </w:tcPr>
+          <w:p/>
+        </w:tc>
+      </w:tr>
+      <w:tr>
+        <w:tc>
+          <w:tcPr>
+            <w:tcW w:w="3930" w:type="dxa"/>
+          </w:tcPr>
+          <w:p>
+            <w:r>
+              <w:t>Doet adres veld het?</w:t>
+            </w:r>
+          </w:p>
+        </w:tc>
+        <w:tc>
+          <w:tcPr>
+            <w:tcW w:w="1379" w:type="dxa"/>
+          </w:tcPr>
+          <w:p>
+            <w:r>
+              <w:t>ja</w:t>
+            </w:r>
+          </w:p>
+        </w:tc>
+        <w:tc>
+          <w:tcPr>
+            <w:tcW w:w="1379" w:type="dxa"/>
+          </w:tcPr>
+          <w:p>
+            <w:r>
+              <w:t>Nee</w:t>
+            </w:r>
+          </w:p>
+        </w:tc>
+        <w:tc>
+          <w:tcPr>
+            <w:tcW w:w="2374" w:type="dxa"/>
+          </w:tcPr>
+          <w:p/>
+        </w:tc>
+      </w:tr>
+      <w:tr>
+        <w:tc>
+          <w:tcPr>
+            <w:tcW w:w="3930" w:type="dxa"/>
+          </w:tcPr>
+          <w:p>
+            <w:r>
+              <w:t>Doet nummer veld het?</w:t>
+            </w:r>
+          </w:p>
+        </w:tc>
+        <w:tc>
+          <w:tcPr>
+            <w:tcW w:w="1379" w:type="dxa"/>
+          </w:tcPr>
+          <w:p>
+            <w:r>
+              <w:t>ja</w:t>
+            </w:r>
+          </w:p>
+        </w:tc>
+        <w:tc>
+          <w:tcPr>
+            <w:tcW w:w="1379" w:type="dxa"/>
+          </w:tcPr>
+          <w:p>
+            <w:r>
+              <w:t>Nee</w:t>
+            </w:r>
+          </w:p>
+        </w:tc>
+        <w:tc>
+          <w:tcPr>
+            <w:tcW w:w="2374" w:type="dxa"/>
+          </w:tcPr>
+          <w:p/>
+        </w:tc>
+      </w:tr>
+      <w:tr>
+        <w:tc>
+          <w:tcPr>
+            <w:tcW w:w="3930" w:type="dxa"/>
+          </w:tcPr>
+          <w:p>
+            <w:r>
+              <w:t>Doet fax veld het?</w:t>
+            </w:r>
+          </w:p>
+        </w:tc>
+        <w:tc>
+          <w:tcPr>
+            <w:tcW w:w="1379" w:type="dxa"/>
+          </w:tcPr>
+          <w:p>
+            <w:r>
+              <w:t>ja</w:t>
+            </w:r>
+          </w:p>
+        </w:tc>
+        <w:tc>
+          <w:tcPr>
+            <w:tcW w:w="1379" w:type="dxa"/>
+          </w:tcPr>
+          <w:p>
+            <w:r>
+              <w:t>Nee</w:t>
+            </w:r>
+          </w:p>
+        </w:tc>
+        <w:tc>
+          <w:tcPr>
+            <w:tcW w:w="2374" w:type="dxa"/>
+          </w:tcPr>
+          <w:p/>
+        </w:tc>
+      </w:tr>
+      <w:tr>
+        <w:tc>
+          <w:tcPr>
+            <w:tcW w:w="3930" w:type="dxa"/>
+          </w:tcPr>
+          <w:p>
+            <w:r>
+              <w:t>Doet bankrekeningsnummer veld het?</w:t>
+            </w:r>
+          </w:p>
+        </w:tc>
+        <w:tc>
+          <w:tcPr>
+            <w:tcW w:w="1379" w:type="dxa"/>
+          </w:tcPr>
+          <w:p>
+            <w:r>
+              <w:t>ja</w:t>
+            </w:r>
+          </w:p>
+        </w:tc>
+        <w:tc>
+          <w:tcPr>
+            <w:tcW w:w="1379" w:type="dxa"/>
+          </w:tcPr>
+          <w:p>
+            <w:r>
+              <w:t>Nee</w:t>
+            </w:r>
+          </w:p>
+        </w:tc>
+        <w:tc>
+          <w:tcPr>
+            <w:tcW w:w="2374" w:type="dxa"/>
+          </w:tcPr>
+          <w:p/>
+        </w:tc>
+      </w:tr>
+      <w:tr>
+        <w:tc>
+          <w:tcPr>
+            <w:tcW w:w="3930" w:type="dxa"/>
+          </w:tcPr>
+          <w:p>
+            <w:r>
+              <w:t>Doet saldo veld het?</w:t>
+            </w:r>
+          </w:p>
+        </w:tc>
+        <w:tc>
+          <w:tcPr>
+            <w:tcW w:w="1379" w:type="dxa"/>
+          </w:tcPr>
+          <w:p>
+            <w:r>
+              <w:t>ja</w:t>
+            </w:r>
+          </w:p>
+        </w:tc>
+        <w:tc>
+          <w:tcPr>
+            <w:tcW w:w="1379" w:type="dxa"/>
+          </w:tcPr>
+          <w:p>
+            <w:r>
+              <w:t>Nee</w:t>
+            </w:r>
+          </w:p>
+        </w:tc>
+        <w:tc>
+          <w:tcPr>
+            <w:tcW w:w="2374" w:type="dxa"/>
+          </w:tcPr>
+          <w:p/>
+        </w:tc>
+      </w:tr>
+      <w:tr>
+        <w:tc>
+          <w:tcPr>
+            <w:tcW w:w="3930" w:type="dxa"/>
+          </w:tcPr>
+          <w:p>
+            <w:r>
+              <w:t>Doet date of action veld het?</w:t>
+            </w:r>
+          </w:p>
+        </w:tc>
+        <w:tc>
+          <w:tcPr>
+            <w:tcW w:w="1379" w:type="dxa"/>
+          </w:tcPr>
+          <w:p>
+            <w:r>
+              <w:t>ja</w:t>
+            </w:r>
+          </w:p>
+        </w:tc>
+        <w:tc>
+          <w:tcPr>
+            <w:tcW w:w="1379" w:type="dxa"/>
+          </w:tcPr>
+          <w:p>
+            <w:r>
+              <w:t>Nee</w:t>
+            </w:r>
+          </w:p>
+        </w:tc>
+        <w:tc>
+          <w:tcPr>
+            <w:tcW w:w="2374" w:type="dxa"/>
+          </w:tcPr>
+          <w:p/>
+        </w:tc>
+      </w:tr>
+      <w:tr>
+        <w:tc>
+          <w:tcPr>
+            <w:tcW w:w="3930" w:type="dxa"/>
+          </w:tcPr>
+          <w:p>
+            <w:r>
+              <w:t>Doet last action veld het?</w:t>
+            </w:r>
+          </w:p>
+        </w:tc>
+        <w:tc>
+          <w:tcPr>
+            <w:tcW w:w="1379" w:type="dxa"/>
+          </w:tcPr>
+          <w:p>
+            <w:r>
+              <w:t>ja</w:t>
+            </w:r>
+          </w:p>
+        </w:tc>
+        <w:tc>
+          <w:tcPr>
+            <w:tcW w:w="1379" w:type="dxa"/>
+          </w:tcPr>
+          <w:p>
+            <w:r>
+              <w:t>Nee</w:t>
+            </w:r>
+          </w:p>
+        </w:tc>
+        <w:tc>
+          <w:tcPr>
+            <w:tcW w:w="2374" w:type="dxa"/>
+          </w:tcPr>
+          <w:p/>
+        </w:tc>
+      </w:tr>
+      <w:tr>
+        <w:tc>
+          <w:tcPr>
+            <w:tcW w:w="3930" w:type="dxa"/>
+          </w:tcPr>
+          <w:p>
+            <w:r>
+              <w:t>Doet next action veld het?</w:t>
+            </w:r>
+          </w:p>
+        </w:tc>
+        <w:tc>
+          <w:tcPr>
+            <w:tcW w:w="1379" w:type="dxa"/>
+          </w:tcPr>
+          <w:p>
+            <w:r>
+              <w:t>ja</w:t>
+            </w:r>
+          </w:p>
+        </w:tc>
+        <w:tc>
+          <w:tcPr>
+            <w:tcW w:w="1379" w:type="dxa"/>
+          </w:tcPr>
+          <w:p>
+            <w:r>
+              <w:t>Nee</w:t>
+            </w:r>
+          </w:p>
+        </w:tc>
+        <w:tc>
+          <w:tcPr>
+            <w:tcW w:w="2374" w:type="dxa"/>
+          </w:tcPr>
+          <w:p/>
+        </w:tc>
+      </w:tr>
+      <w:tr>
+        <w:tc>
+          <w:tcPr>
+            <w:tcW w:w="3930" w:type="dxa"/>
+          </w:tcPr>
+          <w:p>
+            <w:r>
+              <w:t>Doet log veld het ?</w:t>
+            </w:r>
+          </w:p>
+        </w:tc>
+        <w:tc>
+          <w:tcPr>
+            <w:tcW w:w="1379" w:type="dxa"/>
+          </w:tcPr>
+          <w:p>
+            <w:r>
+              <w:t>ja</w:t>
+            </w:r>
+          </w:p>
+        </w:tc>
+        <w:tc>
+          <w:tcPr>
+            <w:tcW w:w="1379" w:type="dxa"/>
+          </w:tcPr>
+          <w:p>
+            <w:r>
+              <w:t>Nee</w:t>
+            </w:r>
+          </w:p>
+        </w:tc>
+        <w:tc>
+          <w:tcPr>
+            <w:tcW w:w="2374" w:type="dxa"/>
+          </w:tcPr>
+          <w:p/>
+        </w:tc>
+      </w:tr>
+      <w:tr>
+        <w:tc>
+          <w:tcPr>
+            <w:tcW w:w="3930" w:type="dxa"/>
+          </w:tcPr>
+          <w:p>
+            <w:r>
+              <w:t>Werkt de Submit knop?</w:t>
+            </w:r>
+          </w:p>
+        </w:tc>
+        <w:tc>
+          <w:tcPr>
+            <w:tcW w:w="1379" w:type="dxa"/>
+          </w:tcPr>
+          <w:p>
+            <w:r>
+              <w:t>ja</w:t>
+            </w:r>
+          </w:p>
+        </w:tc>
+        <w:tc>
+          <w:tcPr>
+            <w:tcW w:w="1379" w:type="dxa"/>
+          </w:tcPr>
+          <w:p>
+            <w:r>
+              <w:t>Nee</w:t>
+            </w:r>
+          </w:p>
+        </w:tc>
+        <w:tc>
+          <w:tcPr>
+            <w:tcW w:w="2374" w:type="dxa"/>
+          </w:tcPr>
+          <w:p/>
+        </w:tc>
+      </w:tr>
+      <w:tr>
+        <w:tc>
+          <w:tcPr>
+            <w:tcW w:w="3930" w:type="dxa"/>
+          </w:tcPr>
+          <w:p>
+            <w:r>
+              <w:t>Zie je de klantennamen in de lijst?</w:t>
+            </w:r>
+          </w:p>
+        </w:tc>
+        <w:tc>
+          <w:tcPr>
+            <w:tcW w:w="1379" w:type="dxa"/>
+          </w:tcPr>
+          <w:p>
+            <w:r>
+              <w:t>ja</w:t>
+            </w:r>
+          </w:p>
+        </w:tc>
+        <w:tc>
+          <w:tcPr>
+            <w:tcW w:w="1379" w:type="dxa"/>
+          </w:tcPr>
+          <w:p>
+            <w:r>
+              <w:t>Nee</w:t>
+            </w:r>
+          </w:p>
+        </w:tc>
+        <w:tc>
+          <w:tcPr>
+            <w:tcW w:w="2374" w:type="dxa"/>
+          </w:tcPr>
+          <w:p/>
+        </w:tc>
+      </w:tr>
+      <w:tr>
+        <w:tc>
+          <w:tcPr>
+            <w:tcW w:w="3930" w:type="dxa"/>
+          </w:tcPr>
+          <w:p>
+            <w:r>
+              <w:t>Zie je het offertenummer van de klant?</w:t>
+            </w:r>
+          </w:p>
+        </w:tc>
+        <w:tc>
+          <w:tcPr>
+            <w:tcW w:w="1379" w:type="dxa"/>
+          </w:tcPr>
+          <w:p>
+            <w:r>
+              <w:t>ja</w:t>
+            </w:r>
+          </w:p>
+        </w:tc>
+        <w:tc>
+          <w:tcPr>
+            <w:tcW w:w="1379" w:type="dxa"/>
+          </w:tcPr>
+          <w:p>
+            <w:r>
+              <w:t>Nee</w:t>
+            </w:r>
+          </w:p>
+        </w:tc>
+        <w:tc>
+          <w:tcPr>
+            <w:tcW w:w="2374" w:type="dxa"/>
+          </w:tcPr>
+          <w:p/>
+        </w:tc>
+      </w:tr>
+      <w:tr>
+        <w:tc>
+          <w:tcPr>
+            <w:tcW w:w="3930" w:type="dxa"/>
+          </w:tcPr>
+          <w:p>
+            <w:r>
+              <w:t>Is de helpknop er?</w:t>
+            </w:r>
+            <w:bookmarkStart w:id="0" w:name="_GoBack"/>
+            <w:bookmarkEnd w:id="0"/>
+          </w:p>
+        </w:tc>
+        <w:tc>
+          <w:tcPr>
+            <w:tcW w:w="1379" w:type="dxa"/>
+          </w:tcPr>
+          <w:p/>
+        </w:tc>
+        <w:tc>
+          <w:tcPr>
+            <w:tcW w:w="1379" w:type="dxa"/>
+          </w:tcPr>
+          <w:p/>
         </w:tc>
         <w:tc>
           <w:tcPr>
@@ -2046,45 +2041,45 @@
           </w:tcPr>
           <w:p>
             <w:r>
+              <w:t>Is er een navigatiebalk aanwezig?</w:t>
+            </w:r>
+          </w:p>
+        </w:tc>
+        <w:tc>
+          <w:tcPr>
+            <w:tcW w:w="1379" w:type="dxa"/>
+          </w:tcPr>
+          <w:p>
+            <w:r>
+              <w:t>Ja</w:t>
+            </w:r>
+          </w:p>
+        </w:tc>
+        <w:tc>
+          <w:tcPr>
+            <w:tcW w:w="1379" w:type="dxa"/>
+          </w:tcPr>
+          <w:p>
+            <w:r>
+              <w:t>Nee</w:t>
+            </w:r>
+          </w:p>
+        </w:tc>
+        <w:tc>
+          <w:tcPr>
+            <w:tcW w:w="2374" w:type="dxa"/>
+          </w:tcPr>
+          <w:p/>
+        </w:tc>
+      </w:tr>
+      <w:tr>
+        <w:tc>
+          <w:tcPr>
+            <w:tcW w:w="3930" w:type="dxa"/>
+          </w:tcPr>
+          <w:p>
+            <w:r>
               <w:lastRenderedPageBreak/>
-              <w:t>Is er een navigatiebalk aanwezig?</w:t>
-            </w:r>
-          </w:p>
-        </w:tc>
-        <w:tc>
-          <w:tcPr>
-            <w:tcW w:w="1379" w:type="dxa"/>
-          </w:tcPr>
-          <w:p>
-            <w:r>
-              <w:t>Ja</w:t>
-            </w:r>
-          </w:p>
-        </w:tc>
-        <w:tc>
-          <w:tcPr>
-            <w:tcW w:w="1379" w:type="dxa"/>
-          </w:tcPr>
-          <w:p>
-            <w:r>
-              <w:t>Nee</w:t>
-            </w:r>
-          </w:p>
-        </w:tc>
-        <w:tc>
-          <w:tcPr>
-            <w:tcW w:w="2374" w:type="dxa"/>
-          </w:tcPr>
-          <w:p/>
-        </w:tc>
-      </w:tr>
-      <w:tr>
-        <w:tc>
-          <w:tcPr>
-            <w:tcW w:w="3930" w:type="dxa"/>
-          </w:tcPr>
-          <w:p>
-            <w:r>
               <w:t>Heeft de navigatiebalk het volgende: home, play-off, wedstrijden, resultaten en log in?</w:t>
             </w:r>
           </w:p>
@@ -3082,8 +3077,6 @@
             <w:r>
               <w:t xml:space="preserve">Komt er onder een lijst staan met toegevoegde doelpunt/en </w:t>
             </w:r>
-            <w:bookmarkStart w:id="0" w:name="_GoBack"/>
-            <w:bookmarkEnd w:id="0"/>
             <w:r>
               <w:t>scorers</w:t>
             </w:r>
@@ -3161,12 +3154,12 @@
     <w:p/>
     <w:p>
       <w:r>
-        <w:lastRenderedPageBreak/>
         <w:t>Zijn alle antwoorden ja? Dan is de test geslaagd.</w:t>
       </w:r>
     </w:p>
     <w:p>
       <w:r>
+        <w:lastRenderedPageBreak/>
         <w:t>Als dat niet zo is, geef dat aan bij de programmeurs.</w:t>
       </w:r>
     </w:p>
@@ -3214,7 +3207,7 @@
 </file>
 
 <file path=word/styles.xml><?xml version="1.0" encoding="utf-8"?>
-<w:styles xmlns:mc="http://schemas.openxmlformats.org/markup-compatibility/2006" xmlns:r="http://schemas.openxmlformats.org/officeDocument/2006/relationships" xmlns:w="http://schemas.openxmlformats.org/wordprocessingml/2006/main" xmlns:w14="http://schemas.microsoft.com/office/word/2010/wordml" xmlns:w15="http://schemas.microsoft.com/office/word/2012/wordml" xmlns:w16se="http://schemas.microsoft.com/office/word/2015/wordml/symex" mc:Ignorable="w14 w15 w16se">
+<w:styles xmlns:mc="http://schemas.openxmlformats.org/markup-compatibility/2006" xmlns:r="http://schemas.openxmlformats.org/officeDocument/2006/relationships" xmlns:w="http://schemas.openxmlformats.org/wordprocessingml/2006/main" xmlns:w14="http://schemas.microsoft.com/office/word/2010/wordml" xmlns:w15="http://schemas.microsoft.com/office/word/2012/wordml" xmlns:w16cid="http://schemas.microsoft.com/office/word/2016/wordml/cid" xmlns:w16se="http://schemas.microsoft.com/office/word/2015/wordml/symex" mc:Ignorable="w14 w15 w16se w16cid">
   <w:docDefaults>
     <w:rPrDefault>
       <w:rPr>
@@ -3230,7 +3223,7 @@
       </w:pPr>
     </w:pPrDefault>
   </w:docDefaults>
-  <w:latentStyles w:defLockedState="0" w:defUIPriority="99" w:defSemiHidden="0" w:defUnhideWhenUsed="0" w:defQFormat="0" w:count="371">
+  <w:latentStyles w:defLockedState="0" w:defUIPriority="99" w:defSemiHidden="0" w:defUnhideWhenUsed="0" w:defQFormat="0" w:count="375">
     <w:lsdException w:name="Normal" w:uiPriority="0" w:qFormat="1"/>
     <w:lsdException w:name="heading 1" w:uiPriority="9" w:qFormat="1"/>
     <w:lsdException w:name="heading 2" w:semiHidden="1" w:uiPriority="9" w:unhideWhenUsed="1" w:qFormat="1"/>
@@ -3336,7 +3329,6 @@
     <w:lsdException w:name="HTML Sample" w:semiHidden="1" w:unhideWhenUsed="1"/>
     <w:lsdException w:name="HTML Typewriter" w:semiHidden="1" w:unhideWhenUsed="1"/>
     <w:lsdException w:name="HTML Variable" w:semiHidden="1" w:unhideWhenUsed="1"/>
-    <w:lsdException w:name="Normal Table" w:semiHidden="1" w:unhideWhenUsed="1"/>
     <w:lsdException w:name="annotation subject" w:semiHidden="1" w:unhideWhenUsed="1"/>
     <w:lsdException w:name="No List" w:semiHidden="1" w:unhideWhenUsed="1"/>
     <w:lsdException w:name="Outline List 1" w:semiHidden="1" w:unhideWhenUsed="1"/>
@@ -3380,10 +3372,8 @@
     <w:lsdException w:name="Table Elegant" w:semiHidden="1" w:unhideWhenUsed="1"/>
     <w:lsdException w:name="Table Professional" w:semiHidden="1" w:unhideWhenUsed="1"/>
     <w:lsdException w:name="Table Subtle 1" w:semiHidden="1" w:unhideWhenUsed="1"/>
-    <w:lsdException w:name="Table Subtle 2" w:semiHidden="1" w:unhideWhenUsed="1"/>
     <w:lsdException w:name="Table Web 1" w:semiHidden="1" w:unhideWhenUsed="1"/>
     <w:lsdException w:name="Table Web 2" w:semiHidden="1" w:unhideWhenUsed="1"/>
-    <w:lsdException w:name="Table Web 3" w:semiHidden="1" w:unhideWhenUsed="1"/>
     <w:lsdException w:name="Balloon Text" w:semiHidden="1" w:unhideWhenUsed="1"/>
     <w:lsdException w:name="Table Grid" w:uiPriority="39"/>
     <w:lsdException w:name="Table Theme" w:semiHidden="1" w:unhideWhenUsed="1"/>
@@ -3602,6 +3592,10 @@
     <w:lsdException w:name="List Table 5 Dark Accent 6" w:uiPriority="50"/>
     <w:lsdException w:name="List Table 6 Colorful Accent 6" w:uiPriority="51"/>
     <w:lsdException w:name="List Table 7 Colorful Accent 6" w:uiPriority="52"/>
+    <w:lsdException w:name="Mention" w:semiHidden="1" w:unhideWhenUsed="1"/>
+    <w:lsdException w:name="Smart Hyperlink" w:semiHidden="1" w:unhideWhenUsed="1"/>
+    <w:lsdException w:name="Hashtag" w:semiHidden="1" w:unhideWhenUsed="1"/>
+    <w:lsdException w:name="Unresolved Mention" w:semiHidden="1" w:unhideWhenUsed="1"/>
   </w:latentStyles>
   <w:style w:type="paragraph" w:default="1" w:styleId="Standaard">
     <w:name w:val="Normal"/>
@@ -3712,15 +3706,31 @@
       <w:szCs w:val="32"/>
     </w:rPr>
   </w:style>
+  <w:style w:type="paragraph" w:styleId="Kopvaninhoudsopgave">
+    <w:name w:val="TOC Heading"/>
+    <w:basedOn w:val="Kop1"/>
+    <w:next w:val="Standaard"/>
+    <w:uiPriority w:val="39"/>
+    <w:unhideWhenUsed/>
+    <w:qFormat/>
+    <w:rsid w:val="00D03A2A"/>
+    <w:pPr>
+      <w:spacing w:line="259" w:lineRule="auto"/>
+      <w:outlineLvl w:val="9"/>
+    </w:pPr>
+    <w:rPr>
+      <w:lang w:eastAsia="nl-NL"/>
+    </w:rPr>
+  </w:style>
 </w:styles>
 </file>
 
 <file path=word/glossary/document.xml><?xml version="1.0" encoding="utf-8"?>
-<w:glossaryDocument xmlns:wpc="http://schemas.microsoft.com/office/word/2010/wordprocessingCanvas" xmlns:cx="http://schemas.microsoft.com/office/drawing/2014/chartex" xmlns:mc="http://schemas.openxmlformats.org/markup-compatibility/2006" xmlns:o="urn:schemas-microsoft-com:office:office" xmlns:r="http://schemas.openxmlformats.org/officeDocument/2006/relationships" xmlns:m="http://schemas.openxmlformats.org/officeDocument/2006/math" xmlns:v="urn:schemas-microsoft-com:vml" xmlns:wp14="http://schemas.microsoft.com/office/word/2010/wordprocessingDrawing" xmlns:wp="http://schemas.openxmlformats.org/drawingml/2006/wordprocessingDrawing" xmlns:w10="urn:schemas-microsoft-com:office:word" xmlns:w="http://schemas.openxmlformats.org/wordprocessingml/2006/main" xmlns:w14="http://schemas.microsoft.com/office/word/2010/wordml" xmlns:w15="http://schemas.microsoft.com/office/word/2012/wordml" xmlns:w16se="http://schemas.microsoft.com/office/word/2015/wordml/symex" xmlns:wpg="http://schemas.microsoft.com/office/word/2010/wordprocessingGroup" xmlns:wpi="http://schemas.microsoft.com/office/word/2010/wordprocessingInk" xmlns:wne="http://schemas.microsoft.com/office/word/2006/wordml" xmlns:wps="http://schemas.microsoft.com/office/word/2010/wordprocessingShape" mc:Ignorable="w14 w15 w16se wp14">
+<w:glossaryDocument xmlns:wpc="http://schemas.microsoft.com/office/word/2010/wordprocessingCanvas" xmlns:cx="http://schemas.microsoft.com/office/drawing/2014/chartex" xmlns:cx1="http://schemas.microsoft.com/office/drawing/2015/9/8/chartex" xmlns:cx2="http://schemas.microsoft.com/office/drawing/2015/10/21/chartex" xmlns:cx3="http://schemas.microsoft.com/office/drawing/2016/5/9/chartex" xmlns:cx4="http://schemas.microsoft.com/office/drawing/2016/5/10/chartex" xmlns:cx5="http://schemas.microsoft.com/office/drawing/2016/5/11/chartex" xmlns:cx6="http://schemas.microsoft.com/office/drawing/2016/5/12/chartex" xmlns:cx7="http://schemas.microsoft.com/office/drawing/2016/5/13/chartex" xmlns:cx8="http://schemas.microsoft.com/office/drawing/2016/5/14/chartex" xmlns:mc="http://schemas.openxmlformats.org/markup-compatibility/2006" xmlns:aink="http://schemas.microsoft.com/office/drawing/2016/ink" xmlns:am3d="http://schemas.microsoft.com/office/drawing/2017/model3d" xmlns:o="urn:schemas-microsoft-com:office:office" xmlns:r="http://schemas.openxmlformats.org/officeDocument/2006/relationships" xmlns:m="http://schemas.openxmlformats.org/officeDocument/2006/math" xmlns:v="urn:schemas-microsoft-com:vml" xmlns:wp14="http://schemas.microsoft.com/office/word/2010/wordprocessingDrawing" xmlns:wp="http://schemas.openxmlformats.org/drawingml/2006/wordprocessingDrawing" xmlns:w10="urn:schemas-microsoft-com:office:word" xmlns:w="http://schemas.openxmlformats.org/wordprocessingml/2006/main" xmlns:w14="http://schemas.microsoft.com/office/word/2010/wordml" xmlns:w15="http://schemas.microsoft.com/office/word/2012/wordml" xmlns:w16cid="http://schemas.microsoft.com/office/word/2016/wordml/cid" xmlns:w16se="http://schemas.microsoft.com/office/word/2015/wordml/symex" xmlns:wpg="http://schemas.microsoft.com/office/word/2010/wordprocessingGroup" xmlns:wpi="http://schemas.microsoft.com/office/word/2010/wordprocessingInk" xmlns:wne="http://schemas.microsoft.com/office/word/2006/wordml" xmlns:wps="http://schemas.microsoft.com/office/word/2010/wordprocessingShape" mc:Ignorable="w14 w15 w16se w16cid wp14">
   <w:docParts>
     <w:docPart>
       <w:docPartPr>
-        <w:name w:val="553282480559433E9383F85E8C9B64A2"/>
+        <w:name w:val="A07CC07D9DD44F8FB92C3C98D8593CEA"/>
         <w:category>
           <w:name w:val="Algemeen"/>
           <w:gallery w:val="placeholder"/>
@@ -3731,29 +3741,27 @@
         <w:behaviors>
           <w:behavior w:val="content"/>
         </w:behaviors>
-        <w:guid w:val="{F82AC08C-3274-4438-9067-3514C4838335}"/>
+        <w:guid w:val="{B817F2A6-4E57-491B-9C40-CB91BD447590}"/>
       </w:docPartPr>
       <w:docPartBody>
         <w:p>
           <w:pPr>
-            <w:pStyle w:val="553282480559433E9383F85E8C9B64A2"/>
+            <w:pStyle w:val="A07CC07D9DD44F8FB92C3C98D8593CEA"/>
           </w:pPr>
           <w:r>
             <w:rPr>
-              <w:rFonts w:asciiTheme="majorHAnsi" w:eastAsiaTheme="majorEastAsia" w:hAnsiTheme="majorHAnsi" w:cstheme="majorBidi"/>
-              <w:caps/>
-              <w:color w:val="5B9BD5" w:themeColor="accent1"/>
-              <w:sz w:val="80"/>
-              <w:szCs w:val="80"/>
+              <w:color w:val="2F5496" w:themeColor="accent1" w:themeShade="BF"/>
+              <w:sz w:val="24"/>
+              <w:szCs w:val="24"/>
             </w:rPr>
-            <w:t>[Titel van document]</w:t>
+            <w:t>[Bedrijfsnaam]</w:t>
           </w:r>
         </w:p>
       </w:docPartBody>
     </w:docPart>
     <w:docPart>
       <w:docPartPr>
-        <w:name w:val="F5B3BA674BFE49E680EC2EBC1D3C1E06"/>
+        <w:name w:val="6C98EF4EE1444672BE2BC30FF728A7ED"/>
         <w:category>
           <w:name w:val="Algemeen"/>
           <w:gallery w:val="placeholder"/>
@@ -3764,20 +3772,114 @@
         <w:behaviors>
           <w:behavior w:val="content"/>
         </w:behaviors>
-        <w:guid w:val="{DB7AE7D9-FE69-49CE-9A99-2204A8852AE3}"/>
+        <w:guid w:val="{9F6B2882-7B0D-465B-B804-88B16D4EFB65}"/>
       </w:docPartPr>
       <w:docPartBody>
         <w:p>
           <w:pPr>
-            <w:pStyle w:val="F5B3BA674BFE49E680EC2EBC1D3C1E06"/>
+            <w:pStyle w:val="6C98EF4EE1444672BE2BC30FF728A7ED"/>
           </w:pPr>
           <w:r>
             <w:rPr>
-              <w:color w:val="5B9BD5" w:themeColor="accent1"/>
+              <w:rFonts w:asciiTheme="majorHAnsi" w:eastAsiaTheme="majorEastAsia" w:hAnsiTheme="majorHAnsi" w:cstheme="majorBidi"/>
+              <w:color w:val="4472C4" w:themeColor="accent1"/>
+              <w:sz w:val="88"/>
+              <w:szCs w:val="88"/>
+            </w:rPr>
+            <w:t>[Titel van document]</w:t>
+          </w:r>
+        </w:p>
+      </w:docPartBody>
+    </w:docPart>
+    <w:docPart>
+      <w:docPartPr>
+        <w:name w:val="9375F981B19340F1A6599958D5D9AF64"/>
+        <w:category>
+          <w:name w:val="Algemeen"/>
+          <w:gallery w:val="placeholder"/>
+        </w:category>
+        <w:types>
+          <w:type w:val="bbPlcHdr"/>
+        </w:types>
+        <w:behaviors>
+          <w:behavior w:val="content"/>
+        </w:behaviors>
+        <w:guid w:val="{9F830566-D523-4328-96EC-3C263CD5442D}"/>
+      </w:docPartPr>
+      <w:docPartBody>
+        <w:p>
+          <w:pPr>
+            <w:pStyle w:val="9375F981B19340F1A6599958D5D9AF64"/>
+          </w:pPr>
+          <w:r>
+            <w:rPr>
+              <w:color w:val="2F5496" w:themeColor="accent1" w:themeShade="BF"/>
+              <w:sz w:val="24"/>
+              <w:szCs w:val="24"/>
+            </w:rPr>
+            <w:t>[Ondertitel van document]</w:t>
+          </w:r>
+        </w:p>
+      </w:docPartBody>
+    </w:docPart>
+    <w:docPart>
+      <w:docPartPr>
+        <w:name w:val="8D879A49B1F6443F94799A8DA3E10DC3"/>
+        <w:category>
+          <w:name w:val="Algemeen"/>
+          <w:gallery w:val="placeholder"/>
+        </w:category>
+        <w:types>
+          <w:type w:val="bbPlcHdr"/>
+        </w:types>
+        <w:behaviors>
+          <w:behavior w:val="content"/>
+        </w:behaviors>
+        <w:guid w:val="{3E37B7C2-09B1-4096-A37D-1832CE656768}"/>
+      </w:docPartPr>
+      <w:docPartBody>
+        <w:p>
+          <w:pPr>
+            <w:pStyle w:val="8D879A49B1F6443F94799A8DA3E10DC3"/>
+          </w:pPr>
+          <w:r>
+            <w:rPr>
+              <w:color w:val="4472C4" w:themeColor="accent1"/>
               <w:sz w:val="28"/>
               <w:szCs w:val="28"/>
             </w:rPr>
-            <w:t>[Ondertitel van document]</w:t>
+            <w:t>[Naam van auteur]</w:t>
+          </w:r>
+        </w:p>
+      </w:docPartBody>
+    </w:docPart>
+    <w:docPart>
+      <w:docPartPr>
+        <w:name w:val="39FD177A18384C04803328D597584E3A"/>
+        <w:category>
+          <w:name w:val="Algemeen"/>
+          <w:gallery w:val="placeholder"/>
+        </w:category>
+        <w:types>
+          <w:type w:val="bbPlcHdr"/>
+        </w:types>
+        <w:behaviors>
+          <w:behavior w:val="content"/>
+        </w:behaviors>
+        <w:guid w:val="{4BB9E38F-9101-4CD3-8A1B-EBA621D5189E}"/>
+      </w:docPartPr>
+      <w:docPartBody>
+        <w:p>
+          <w:pPr>
+            <w:pStyle w:val="39FD177A18384C04803328D597584E3A"/>
+          </w:pPr>
+          <w:r>
+            <w:rPr>
+              <w:color w:val="4472C4" w:themeColor="accent1"/>
+              <w:sz w:val="28"/>
+              <w:szCs w:val="28"/>
+            </w:rPr>
+            <w:t>[Datum]</w:t>
           </w:r>
         </w:p>
       </w:docPartBody>
@@ -3787,7 +3889,7 @@
 </file>
 
 <file path=word/glossary/fontTable.xml><?xml version="1.0" encoding="utf-8"?>
-<w:fonts xmlns:mc="http://schemas.openxmlformats.org/markup-compatibility/2006" xmlns:r="http://schemas.openxmlformats.org/officeDocument/2006/relationships" xmlns:w="http://schemas.openxmlformats.org/wordprocessingml/2006/main" xmlns:w14="http://schemas.microsoft.com/office/word/2010/wordml" xmlns:w15="http://schemas.microsoft.com/office/word/2012/wordml" xmlns:w16se="http://schemas.microsoft.com/office/word/2015/wordml/symex" mc:Ignorable="w14 w15 w16se">
+<w:fonts xmlns:mc="http://schemas.openxmlformats.org/markup-compatibility/2006" xmlns:r="http://schemas.openxmlformats.org/officeDocument/2006/relationships" xmlns:w="http://schemas.openxmlformats.org/wordprocessingml/2006/main" xmlns:w14="http://schemas.microsoft.com/office/word/2010/wordml" xmlns:w15="http://schemas.microsoft.com/office/word/2012/wordml" xmlns:w16cid="http://schemas.microsoft.com/office/word/2016/wordml/cid" xmlns:w16se="http://schemas.microsoft.com/office/word/2015/wordml/symex" mc:Ignorable="w14 w15 w16se w16cid">
   <w:font w:name="Calibri">
     <w:panose1 w:val="020F0502020204030204"/>
     <w:charset w:val="00"/>
@@ -3809,11 +3911,18 @@
     <w:pitch w:val="variable"/>
     <w:sig w:usb0="E0002AFF" w:usb1="C000247B" w:usb2="00000009" w:usb3="00000000" w:csb0="000001FF" w:csb1="00000000"/>
   </w:font>
+  <w:font w:name="Trebuchet MS">
+    <w:panose1 w:val="020B0603020202020204"/>
+    <w:charset w:val="00"/>
+    <w:family w:val="swiss"/>
+    <w:pitch w:val="variable"/>
+    <w:sig w:usb0="00000687" w:usb1="00000000" w:usb2="00000000" w:usb3="00000000" w:csb0="0000009F" w:csb1="00000000"/>
+  </w:font>
 </w:fonts>
 </file>
 
 <file path=word/glossary/settings.xml><?xml version="1.0" encoding="utf-8"?>
-<w:settings xmlns:mc="http://schemas.openxmlformats.org/markup-compatibility/2006" xmlns:o="urn:schemas-microsoft-com:office:office" xmlns:r="http://schemas.openxmlformats.org/officeDocument/2006/relationships" xmlns:m="http://schemas.openxmlformats.org/officeDocument/2006/math" xmlns:v="urn:schemas-microsoft-com:vml" xmlns:w10="urn:schemas-microsoft-com:office:word" xmlns:w="http://schemas.openxmlformats.org/wordprocessingml/2006/main" xmlns:w14="http://schemas.microsoft.com/office/word/2010/wordml" xmlns:w15="http://schemas.microsoft.com/office/word/2012/wordml" xmlns:w16se="http://schemas.microsoft.com/office/word/2015/wordml/symex" xmlns:sl="http://schemas.openxmlformats.org/schemaLibrary/2006/main" mc:Ignorable="w14 w15 w16se">
+<w:settings xmlns:mc="http://schemas.openxmlformats.org/markup-compatibility/2006" xmlns:o="urn:schemas-microsoft-com:office:office" xmlns:r="http://schemas.openxmlformats.org/officeDocument/2006/relationships" xmlns:m="http://schemas.openxmlformats.org/officeDocument/2006/math" xmlns:v="urn:schemas-microsoft-com:vml" xmlns:w10="urn:schemas-microsoft-com:office:word" xmlns:w="http://schemas.openxmlformats.org/wordprocessingml/2006/main" xmlns:w14="http://schemas.microsoft.com/office/word/2010/wordml" xmlns:w15="http://schemas.microsoft.com/office/word/2012/wordml" xmlns:w16cid="http://schemas.microsoft.com/office/word/2016/wordml/cid" xmlns:w16se="http://schemas.microsoft.com/office/word/2015/wordml/symex" xmlns:sl="http://schemas.openxmlformats.org/schemaLibrary/2006/main" mc:Ignorable="w14 w15 w16se w16cid">
   <w:view w:val="normal"/>
   <w:defaultTabStop w:val="708"/>
   <w:hyphenationZone w:val="425"/>
@@ -3834,6 +3943,7 @@
     <w:rsid w:val="00396570"/>
     <w:rsid w:val="008056A2"/>
     <w:rsid w:val="00865010"/>
+    <w:rsid w:val="009455D5"/>
     <w:rsid w:val="00A764DA"/>
     <w:rsid w:val="00B22AD6"/>
     <w:rsid w:val="00D60912"/>
@@ -3861,7 +3971,7 @@
 </file>
 
 <file path=word/glossary/styles.xml><?xml version="1.0" encoding="utf-8"?>
-<w:styles xmlns:mc="http://schemas.openxmlformats.org/markup-compatibility/2006" xmlns:r="http://schemas.openxmlformats.org/officeDocument/2006/relationships" xmlns:w="http://schemas.openxmlformats.org/wordprocessingml/2006/main" xmlns:w14="http://schemas.microsoft.com/office/word/2010/wordml" xmlns:w15="http://schemas.microsoft.com/office/word/2012/wordml" xmlns:w16se="http://schemas.microsoft.com/office/word/2015/wordml/symex" mc:Ignorable="w14 w15 w16se">
+<w:styles xmlns:mc="http://schemas.openxmlformats.org/markup-compatibility/2006" xmlns:r="http://schemas.openxmlformats.org/officeDocument/2006/relationships" xmlns:w="http://schemas.openxmlformats.org/wordprocessingml/2006/main" xmlns:w14="http://schemas.microsoft.com/office/word/2010/wordml" xmlns:w15="http://schemas.microsoft.com/office/word/2012/wordml" xmlns:w16cid="http://schemas.microsoft.com/office/word/2016/wordml/cid" xmlns:w16se="http://schemas.microsoft.com/office/word/2015/wordml/symex" mc:Ignorable="w14 w15 w16se w16cid">
   <w:docDefaults>
     <w:rPrDefault>
       <w:rPr>
@@ -3877,7 +3987,7 @@
       </w:pPr>
     </w:pPrDefault>
   </w:docDefaults>
-  <w:latentStyles w:defLockedState="0" w:defUIPriority="99" w:defSemiHidden="0" w:defUnhideWhenUsed="0" w:defQFormat="0" w:count="371">
+  <w:latentStyles w:defLockedState="0" w:defUIPriority="99" w:defSemiHidden="0" w:defUnhideWhenUsed="0" w:defQFormat="0" w:count="375">
     <w:lsdException w:name="Normal" w:uiPriority="0" w:qFormat="1"/>
     <w:lsdException w:name="heading 1" w:uiPriority="9" w:qFormat="1"/>
     <w:lsdException w:name="heading 2" w:semiHidden="1" w:uiPriority="9" w:unhideWhenUsed="1" w:qFormat="1"/>
@@ -3983,7 +4093,6 @@
     <w:lsdException w:name="HTML Sample" w:semiHidden="1" w:unhideWhenUsed="1"/>
     <w:lsdException w:name="HTML Typewriter" w:semiHidden="1" w:unhideWhenUsed="1"/>
     <w:lsdException w:name="HTML Variable" w:semiHidden="1" w:unhideWhenUsed="1"/>
-    <w:lsdException w:name="Normal Table" w:semiHidden="1" w:unhideWhenUsed="1"/>
     <w:lsdException w:name="annotation subject" w:semiHidden="1" w:unhideWhenUsed="1"/>
     <w:lsdException w:name="No List" w:semiHidden="1" w:unhideWhenUsed="1"/>
     <w:lsdException w:name="Outline List 1" w:semiHidden="1" w:unhideWhenUsed="1"/>
@@ -4027,10 +4136,8 @@
     <w:lsdException w:name="Table Elegant" w:semiHidden="1" w:unhideWhenUsed="1"/>
     <w:lsdException w:name="Table Professional" w:semiHidden="1" w:unhideWhenUsed="1"/>
     <w:lsdException w:name="Table Subtle 1" w:semiHidden="1" w:unhideWhenUsed="1"/>
-    <w:lsdException w:name="Table Subtle 2" w:semiHidden="1" w:unhideWhenUsed="1"/>
     <w:lsdException w:name="Table Web 1" w:semiHidden="1" w:unhideWhenUsed="1"/>
     <w:lsdException w:name="Table Web 2" w:semiHidden="1" w:unhideWhenUsed="1"/>
-    <w:lsdException w:name="Table Web 3" w:semiHidden="1" w:unhideWhenUsed="1"/>
     <w:lsdException w:name="Balloon Text" w:semiHidden="1" w:unhideWhenUsed="1"/>
     <w:lsdException w:name="Table Grid" w:uiPriority="39"/>
     <w:lsdException w:name="Table Theme" w:semiHidden="1" w:unhideWhenUsed="1"/>
@@ -4249,6 +4356,10 @@
     <w:lsdException w:name="List Table 5 Dark Accent 6" w:uiPriority="50"/>
     <w:lsdException w:name="List Table 6 Colorful Accent 6" w:uiPriority="51"/>
     <w:lsdException w:name="List Table 7 Colorful Accent 6" w:uiPriority="52"/>
+    <w:lsdException w:name="Mention" w:semiHidden="1" w:unhideWhenUsed="1"/>
+    <w:lsdException w:name="Smart Hyperlink" w:semiHidden="1" w:unhideWhenUsed="1"/>
+    <w:lsdException w:name="Hashtag" w:semiHidden="1" w:unhideWhenUsed="1"/>
+    <w:lsdException w:name="Unresolved Mention" w:semiHidden="1" w:unhideWhenUsed="1"/>
   </w:latentStyles>
   <w:style w:type="paragraph" w:default="1" w:styleId="Standaard">
     <w:name w:val="Normal"/>
@@ -4289,11 +4400,51 @@
     <w:name w:val="F5B3BA674BFE49E680EC2EBC1D3C1E06"/>
     <w:rsid w:val="00D60912"/>
   </w:style>
+  <w:style w:type="paragraph" w:customStyle="1" w:styleId="41354B2CBFF3453DAD67D6F4E09A02C5">
+    <w:name w:val="41354B2CBFF3453DAD67D6F4E09A02C5"/>
+    <w:rsid w:val="009455D5"/>
+  </w:style>
+  <w:style w:type="paragraph" w:customStyle="1" w:styleId="80DB19FEB6434385A44CC8698873EB9B">
+    <w:name w:val="80DB19FEB6434385A44CC8698873EB9B"/>
+    <w:rsid w:val="009455D5"/>
+  </w:style>
+  <w:style w:type="paragraph" w:customStyle="1" w:styleId="D49AF98EEC3A460BA1B385D3F1453104">
+    <w:name w:val="D49AF98EEC3A460BA1B385D3F1453104"/>
+    <w:rsid w:val="009455D5"/>
+  </w:style>
+  <w:style w:type="paragraph" w:customStyle="1" w:styleId="B45BCAAB0057423C9B818EBDC43BE6E0">
+    <w:name w:val="B45BCAAB0057423C9B818EBDC43BE6E0"/>
+    <w:rsid w:val="009455D5"/>
+  </w:style>
+  <w:style w:type="paragraph" w:customStyle="1" w:styleId="39C9E151E0764AC6AA747B167E5866B4">
+    <w:name w:val="39C9E151E0764AC6AA747B167E5866B4"/>
+    <w:rsid w:val="009455D5"/>
+  </w:style>
+  <w:style w:type="paragraph" w:customStyle="1" w:styleId="A07CC07D9DD44F8FB92C3C98D8593CEA">
+    <w:name w:val="A07CC07D9DD44F8FB92C3C98D8593CEA"/>
+    <w:rsid w:val="009455D5"/>
+  </w:style>
+  <w:style w:type="paragraph" w:customStyle="1" w:styleId="6C98EF4EE1444672BE2BC30FF728A7ED">
+    <w:name w:val="6C98EF4EE1444672BE2BC30FF728A7ED"/>
+    <w:rsid w:val="009455D5"/>
+  </w:style>
+  <w:style w:type="paragraph" w:customStyle="1" w:styleId="9375F981B19340F1A6599958D5D9AF64">
+    <w:name w:val="9375F981B19340F1A6599958D5D9AF64"/>
+    <w:rsid w:val="009455D5"/>
+  </w:style>
+  <w:style w:type="paragraph" w:customStyle="1" w:styleId="8D879A49B1F6443F94799A8DA3E10DC3">
+    <w:name w:val="8D879A49B1F6443F94799A8DA3E10DC3"/>
+    <w:rsid w:val="009455D5"/>
+  </w:style>
+  <w:style w:type="paragraph" w:customStyle="1" w:styleId="39FD177A18384C04803328D597584E3A">
+    <w:name w:val="39FD177A18384C04803328D597584E3A"/>
+    <w:rsid w:val="009455D5"/>
+  </w:style>
 </w:styles>
 </file>
 
 <file path=word/glossary/webSettings.xml><?xml version="1.0" encoding="utf-8"?>
-<w:webSettings xmlns:mc="http://schemas.openxmlformats.org/markup-compatibility/2006" xmlns:r="http://schemas.openxmlformats.org/officeDocument/2006/relationships" xmlns:w="http://schemas.openxmlformats.org/wordprocessingml/2006/main" xmlns:w14="http://schemas.microsoft.com/office/word/2010/wordml" xmlns:w15="http://schemas.microsoft.com/office/word/2012/wordml" xmlns:w16se="http://schemas.microsoft.com/office/word/2015/wordml/symex" mc:Ignorable="w14 w15 w16se">
+<w:webSettings xmlns:mc="http://schemas.openxmlformats.org/markup-compatibility/2006" xmlns:r="http://schemas.openxmlformats.org/officeDocument/2006/relationships" xmlns:w="http://schemas.openxmlformats.org/wordprocessingml/2006/main" xmlns:w14="http://schemas.microsoft.com/office/word/2010/wordml" xmlns:w15="http://schemas.microsoft.com/office/word/2012/wordml" xmlns:w16cid="http://schemas.microsoft.com/office/word/2016/wordml/cid" xmlns:w16se="http://schemas.microsoft.com/office/word/2015/wordml/symex" mc:Ignorable="w14 w15 w16se w16cid">
   <w:optimizeForBrowser/>
   <w:allowPNG/>
 </w:webSettings>
@@ -4596,7 +4747,7 @@
 
 <file path=customXml/item1.xml><?xml version="1.0" encoding="utf-8"?>
 <CoverPageProperties xmlns="http://schemas.microsoft.com/office/2006/coverPageProps">
-  <PublishDate>2017-04-18T00:00:00</PublishDate>
+  <PublishDate>2017-09-14T00:00:00</PublishDate>
   <Abstract/>
   <CompanyAddress>Tomasz / Youssef / Max / Remco </CompanyAddress>
   <CompanyPhone/>

</xml_diff>

<commit_message>
maken inlever map met juiste namen
</commit_message>
<xml_diff>
--- a/tests/Acceptatie_test_PHP.docx
+++ b/tests/Acceptatie_test_PHP.docx
@@ -34,6 +34,7 @@
             <w:dataBinding w:prefixMappings="xmlns:ns0='http://schemas.openxmlformats.org/officeDocument/2006/extended-properties'" w:xpath="/ns0:Properties[1]/ns0:Company[1]" w:storeItemID="{6668398D-A668-4E3E-A5EB-62B293D839F1}"/>
             <w:text/>
           </w:sdtPr>
+          <w:sdtEndPr/>
           <w:sdtContent>
             <w:tc>
               <w:tcPr>
@@ -59,7 +60,7 @@
                     <w:sz w:val="24"/>
                     <w:szCs w:val="24"/>
                   </w:rPr>
-                  <w:t>TYMR</w:t>
+                  <w:t>Obesicode</w:t>
                 </w:r>
               </w:p>
             </w:tc>
@@ -87,6 +88,7 @@
               <w:dataBinding w:prefixMappings="xmlns:ns0='http://schemas.openxmlformats.org/package/2006/metadata/core-properties' xmlns:ns1='http://purl.org/dc/elements/1.1/'" w:xpath="/ns0:coreProperties[1]/ns1:title[1]" w:storeItemID="{6C3C8BC8-F283-45AE-878A-BAB7291924A1}"/>
               <w:text/>
             </w:sdtPr>
+            <w:sdtEndPr/>
             <w:sdtContent>
               <w:p>
                 <w:pPr>
@@ -106,7 +108,7 @@
                     <w:sz w:val="88"/>
                     <w:szCs w:val="88"/>
                   </w:rPr>
-                  <w:t>FIFA Project</w:t>
+                  <w:t>Barroc-IT</w:t>
                 </w:r>
               </w:p>
             </w:sdtContent>
@@ -129,6 +131,7 @@
             <w:dataBinding w:prefixMappings="xmlns:ns0='http://schemas.openxmlformats.org/package/2006/metadata/core-properties' xmlns:ns1='http://purl.org/dc/elements/1.1/'" w:xpath="/ns0:coreProperties[1]/ns1:subject[1]" w:storeItemID="{6C3C8BC8-F283-45AE-878A-BAB7291924A1}"/>
             <w:text/>
           </w:sdtPr>
+          <w:sdtEndPr/>
           <w:sdtContent>
             <w:tc>
               <w:tcPr>
@@ -148,13 +151,23 @@
                     <w:sz w:val="24"/>
                   </w:rPr>
                 </w:pPr>
+                <w:proofErr w:type="spellStart"/>
                 <w:r>
                   <w:rPr>
                     <w:color w:val="2F5496" w:themeColor="accent1" w:themeShade="BF"/>
                     <w:sz w:val="24"/>
                     <w:szCs w:val="24"/>
                   </w:rPr>
-                  <w:t>By TYMR</w:t>
+                  <w:t>By</w:t>
+                </w:r>
+                <w:proofErr w:type="spellEnd"/>
+                <w:r>
+                  <w:rPr>
+                    <w:color w:val="2F5496" w:themeColor="accent1" w:themeShade="BF"/>
+                    <w:sz w:val="24"/>
+                    <w:szCs w:val="24"/>
+                  </w:rPr>
+                  <w:t xml:space="preserve"> Obesicode</w:t>
                 </w:r>
               </w:p>
             </w:tc>
@@ -170,6 +183,7 @@
           <w:docPartUnique/>
         </w:docPartObj>
       </w:sdtPr>
+      <w:sdtEndPr/>
       <w:sdtContent>
         <w:p/>
         <w:tbl>
@@ -207,6 +221,7 @@
                   <w:dataBinding w:prefixMappings="xmlns:ns0='http://schemas.openxmlformats.org/package/2006/metadata/core-properties' xmlns:ns1='http://purl.org/dc/elements/1.1/'" w:xpath="/ns0:coreProperties[1]/ns1:creator[1]" w:storeItemID="{6C3C8BC8-F283-45AE-878A-BAB7291924A1}"/>
                   <w:text/>
                 </w:sdtPr>
+                <w:sdtEndPr/>
                 <w:sdtContent>
                   <w:p>
                     <w:pPr>
@@ -224,6 +239,14 @@
                         <w:szCs w:val="28"/>
                       </w:rPr>
                       <w:t>Maarten Donkersloot</w:t>
+                    </w:r>
+                    <w:r>
+                      <w:rPr>
+                        <w:color w:val="4472C4" w:themeColor="accent1"/>
+                        <w:sz w:val="28"/>
+                        <w:szCs w:val="28"/>
+                      </w:rPr>
+                      <w:t xml:space="preserve"> en Max Bogaers</w:t>
                     </w:r>
                   </w:p>
                 </w:sdtContent>
@@ -249,6 +272,7 @@
                     <w:calendar w:val="gregorian"/>
                   </w:date>
                 </w:sdtPr>
+                <w:sdtEndPr/>
                 <w:sdtContent>
                   <w:p>
                     <w:pPr>
@@ -642,41 +666,57 @@
                 <w:b/>
               </w:rPr>
             </w:pPr>
+            <w:proofErr w:type="spellStart"/>
             <w:r>
               <w:rPr>
                 <w:b/>
               </w:rPr>
-              <w:t>Admin paneel</w:t>
-            </w:r>
-          </w:p>
-        </w:tc>
-        <w:tc>
-          <w:tcPr>
-            <w:tcW w:w="1379" w:type="dxa"/>
-          </w:tcPr>
-          <w:p/>
-        </w:tc>
-        <w:tc>
-          <w:tcPr>
-            <w:tcW w:w="1379" w:type="dxa"/>
-          </w:tcPr>
-          <w:p/>
-        </w:tc>
-        <w:tc>
-          <w:tcPr>
-            <w:tcW w:w="2374" w:type="dxa"/>
-          </w:tcPr>
-          <w:p/>
-        </w:tc>
-      </w:tr>
-      <w:tr>
-        <w:tc>
-          <w:tcPr>
-            <w:tcW w:w="3930" w:type="dxa"/>
-          </w:tcPr>
-          <w:p>
-            <w:r>
-              <w:t>Is er een admin paneel?</w:t>
+              <w:t>Admin</w:t>
+            </w:r>
+            <w:proofErr w:type="spellEnd"/>
+            <w:r>
+              <w:rPr>
+                <w:b/>
+              </w:rPr>
+              <w:t xml:space="preserve"> paneel</w:t>
+            </w:r>
+          </w:p>
+        </w:tc>
+        <w:tc>
+          <w:tcPr>
+            <w:tcW w:w="1379" w:type="dxa"/>
+          </w:tcPr>
+          <w:p/>
+        </w:tc>
+        <w:tc>
+          <w:tcPr>
+            <w:tcW w:w="1379" w:type="dxa"/>
+          </w:tcPr>
+          <w:p/>
+        </w:tc>
+        <w:tc>
+          <w:tcPr>
+            <w:tcW w:w="2374" w:type="dxa"/>
+          </w:tcPr>
+          <w:p/>
+        </w:tc>
+      </w:tr>
+      <w:tr>
+        <w:tc>
+          <w:tcPr>
+            <w:tcW w:w="3930" w:type="dxa"/>
+          </w:tcPr>
+          <w:p>
+            <w:r>
+              <w:t xml:space="preserve">Is er een </w:t>
+            </w:r>
+            <w:proofErr w:type="spellStart"/>
+            <w:r>
+              <w:t>admin</w:t>
+            </w:r>
+            <w:proofErr w:type="spellEnd"/>
+            <w:r>
+              <w:t xml:space="preserve"> paneel?</w:t>
             </w:r>
           </w:p>
         </w:tc>
@@ -1021,7 +1061,15 @@
           </w:tcPr>
           <w:p>
             <w:r>
-              <w:t>Doet offer number veld het?</w:t>
+              <w:t xml:space="preserve">Doet offer </w:t>
+            </w:r>
+            <w:proofErr w:type="spellStart"/>
+            <w:r>
+              <w:t>number</w:t>
+            </w:r>
+            <w:proofErr w:type="spellEnd"/>
+            <w:r>
+              <w:t xml:space="preserve"> veld het?</w:t>
             </w:r>
           </w:p>
         </w:tc>
@@ -1325,7 +1373,15 @@
           </w:tcPr>
           <w:p>
             <w:r>
-              <w:t>Doet bankrekeningsnummer veld het?</w:t>
+              <w:t xml:space="preserve">Doet </w:t>
+            </w:r>
+            <w:proofErr w:type="spellStart"/>
+            <w:r>
+              <w:t>bankrekeningsnummer</w:t>
+            </w:r>
+            <w:proofErr w:type="spellEnd"/>
+            <w:r>
+              <w:t xml:space="preserve"> veld het?</w:t>
             </w:r>
           </w:p>
         </w:tc>
@@ -1553,7 +1609,15 @@
           </w:tcPr>
           <w:p>
             <w:r>
-              <w:t>Werkt de Submit knop?</w:t>
+              <w:t xml:space="preserve">Werkt de </w:t>
+            </w:r>
+            <w:proofErr w:type="spellStart"/>
+            <w:r>
+              <w:t>Submit</w:t>
+            </w:r>
+            <w:proofErr w:type="spellEnd"/>
+            <w:r>
+              <w:t xml:space="preserve"> knop?</w:t>
             </w:r>
           </w:p>
         </w:tc>
@@ -1585,6 +1649,9 @@
         </w:tc>
       </w:tr>
       <w:tr>
+        <w:trPr>
+          <w:trHeight w:val="312"/>
+        </w:trPr>
         <w:tc>
           <w:tcPr>
             <w:tcW w:w="3930" w:type="dxa"/>
@@ -1667,10 +1734,13 @@
           </w:tcPr>
           <w:p>
             <w:r>
-              <w:t>Is de helpknop er?</w:t>
+              <w:t>Is de helpknop e</w:t>
             </w:r>
             <w:bookmarkStart w:id="0" w:name="_GoBack"/>
             <w:bookmarkEnd w:id="0"/>
+            <w:r>
+              <w:t>r?</w:t>
+            </w:r>
           </w:p>
         </w:tc>
         <w:tc>
@@ -1813,7 +1883,15 @@
           </w:tcPr>
           <w:p>
             <w:r>
-              <w:t>Is er een footer aanwezig?</w:t>
+              <w:t xml:space="preserve">Is er een </w:t>
+            </w:r>
+            <w:proofErr w:type="spellStart"/>
+            <w:r>
+              <w:t>footer</w:t>
+            </w:r>
+            <w:proofErr w:type="spellEnd"/>
+            <w:r>
+              <w:t xml:space="preserve"> aanwezig?</w:t>
             </w:r>
           </w:p>
         </w:tc>
@@ -2118,7 +2196,15 @@
           </w:tcPr>
           <w:p>
             <w:r>
-              <w:t>Is er een footer aanwezig?</w:t>
+              <w:t xml:space="preserve">Is er een </w:t>
+            </w:r>
+            <w:proofErr w:type="spellStart"/>
+            <w:r>
+              <w:t>footer</w:t>
+            </w:r>
+            <w:proofErr w:type="spellEnd"/>
+            <w:r>
+              <w:t xml:space="preserve"> aanwezig?</w:t>
             </w:r>
           </w:p>
         </w:tc>
@@ -2422,7 +2508,15 @@
           </w:tcPr>
           <w:p>
             <w:r>
-              <w:t>Is er een footer aanwezig?</w:t>
+              <w:t xml:space="preserve">Is er een </w:t>
+            </w:r>
+            <w:proofErr w:type="spellStart"/>
+            <w:r>
+              <w:t>footer</w:t>
+            </w:r>
+            <w:proofErr w:type="spellEnd"/>
+            <w:r>
+              <w:t xml:space="preserve"> aanwezig?</w:t>
             </w:r>
           </w:p>
         </w:tc>
@@ -2797,7 +2891,15 @@
           </w:tcPr>
           <w:p>
             <w:r>
-              <w:t>Is er een footer aanwezig?</w:t>
+              <w:t xml:space="preserve">Is er een </w:t>
+            </w:r>
+            <w:proofErr w:type="spellStart"/>
+            <w:r>
+              <w:t>footer</w:t>
+            </w:r>
+            <w:proofErr w:type="spellEnd"/>
+            <w:r>
+              <w:t xml:space="preserve"> aanwezig?</w:t>
             </w:r>
           </w:p>
         </w:tc>
@@ -3329,6 +3431,7 @@
     <w:lsdException w:name="HTML Sample" w:semiHidden="1" w:unhideWhenUsed="1"/>
     <w:lsdException w:name="HTML Typewriter" w:semiHidden="1" w:unhideWhenUsed="1"/>
     <w:lsdException w:name="HTML Variable" w:semiHidden="1" w:unhideWhenUsed="1"/>
+    <w:lsdException w:name="Normal Table" w:semiHidden="1" w:unhideWhenUsed="1"/>
     <w:lsdException w:name="annotation subject" w:semiHidden="1" w:unhideWhenUsed="1"/>
     <w:lsdException w:name="No List" w:semiHidden="1" w:unhideWhenUsed="1"/>
     <w:lsdException w:name="Outline List 1" w:semiHidden="1" w:unhideWhenUsed="1"/>
@@ -3372,8 +3475,10 @@
     <w:lsdException w:name="Table Elegant" w:semiHidden="1" w:unhideWhenUsed="1"/>
     <w:lsdException w:name="Table Professional" w:semiHidden="1" w:unhideWhenUsed="1"/>
     <w:lsdException w:name="Table Subtle 1" w:semiHidden="1" w:unhideWhenUsed="1"/>
+    <w:lsdException w:name="Table Subtle 2" w:semiHidden="1" w:unhideWhenUsed="1"/>
     <w:lsdException w:name="Table Web 1" w:semiHidden="1" w:unhideWhenUsed="1"/>
     <w:lsdException w:name="Table Web 2" w:semiHidden="1" w:unhideWhenUsed="1"/>
+    <w:lsdException w:name="Table Web 3" w:semiHidden="1" w:unhideWhenUsed="1"/>
     <w:lsdException w:name="Balloon Text" w:semiHidden="1" w:unhideWhenUsed="1"/>
     <w:lsdException w:name="Table Grid" w:uiPriority="39"/>
     <w:lsdException w:name="Table Theme" w:semiHidden="1" w:unhideWhenUsed="1"/>
@@ -4093,6 +4198,7 @@
     <w:lsdException w:name="HTML Sample" w:semiHidden="1" w:unhideWhenUsed="1"/>
     <w:lsdException w:name="HTML Typewriter" w:semiHidden="1" w:unhideWhenUsed="1"/>
     <w:lsdException w:name="HTML Variable" w:semiHidden="1" w:unhideWhenUsed="1"/>
+    <w:lsdException w:name="Normal Table" w:semiHidden="1" w:unhideWhenUsed="1"/>
     <w:lsdException w:name="annotation subject" w:semiHidden="1" w:unhideWhenUsed="1"/>
     <w:lsdException w:name="No List" w:semiHidden="1" w:unhideWhenUsed="1"/>
     <w:lsdException w:name="Outline List 1" w:semiHidden="1" w:unhideWhenUsed="1"/>
@@ -4136,8 +4242,10 @@
     <w:lsdException w:name="Table Elegant" w:semiHidden="1" w:unhideWhenUsed="1"/>
     <w:lsdException w:name="Table Professional" w:semiHidden="1" w:unhideWhenUsed="1"/>
     <w:lsdException w:name="Table Subtle 1" w:semiHidden="1" w:unhideWhenUsed="1"/>
+    <w:lsdException w:name="Table Subtle 2" w:semiHidden="1" w:unhideWhenUsed="1"/>
     <w:lsdException w:name="Table Web 1" w:semiHidden="1" w:unhideWhenUsed="1"/>
     <w:lsdException w:name="Table Web 2" w:semiHidden="1" w:unhideWhenUsed="1"/>
+    <w:lsdException w:name="Table Web 3" w:semiHidden="1" w:unhideWhenUsed="1"/>
     <w:lsdException w:name="Balloon Text" w:semiHidden="1" w:unhideWhenUsed="1"/>
     <w:lsdException w:name="Table Grid" w:uiPriority="39"/>
     <w:lsdException w:name="Table Theme" w:semiHidden="1" w:unhideWhenUsed="1"/>

</xml_diff>